<commit_message>
Added overlay of Offset and Curvature to final image output. Added improvements section to the writeup
</commit_message>
<xml_diff>
--- a/Writeup.docx
+++ b/Writeup.docx
@@ -70,7 +70,15 @@
         </w:numPr>
       </w:pPr>
       <w:r>
-        <w:t>Use color transforms, gradients, etc., to create a thresholded binary image.</w:t>
+        <w:t xml:space="preserve">Use color transforms, gradients, etc., to create a </w:t>
+      </w:r>
+      <w:proofErr w:type="spellStart"/>
+      <w:r>
+        <w:t>thresholded</w:t>
+      </w:r>
+      <w:proofErr w:type="spellEnd"/>
+      <w:r>
+        <w:t xml:space="preserve"> binary image.</w:t>
       </w:r>
     </w:p>
     <w:p>
@@ -186,6 +194,7 @@
           <w:numId w:val="31"/>
         </w:numPr>
       </w:pPr>
+      <w:proofErr w:type="spellStart"/>
       <w:r>
         <w:rPr>
           <w:b/>
@@ -193,8 +202,17 @@
         </w:rPr>
         <w:t>main.ipynb</w:t>
       </w:r>
-      <w:r>
-        <w:t>:  Contains all the python code until the video run (I also saved an HTML for reference). This jupyter notebook contains also a detailed description of the techniques used in this project</w:t>
+      <w:proofErr w:type="spellEnd"/>
+      <w:r>
+        <w:t xml:space="preserve">:  Contains all the python code until the video run (I also saved an HTML for reference). This </w:t>
+      </w:r>
+      <w:proofErr w:type="spellStart"/>
+      <w:r>
+        <w:t>jupyter</w:t>
+      </w:r>
+      <w:proofErr w:type="spellEnd"/>
+      <w:r>
+        <w:t xml:space="preserve"> notebook contains also a detailed description of the techniques used in this project</w:t>
       </w:r>
     </w:p>
     <w:p>
@@ -213,7 +231,15 @@
         <w:t>main.py</w:t>
       </w:r>
       <w:r>
-        <w:t>: Python version of the jupyter notebook. You can run this script to test the image processing blocks on test images</w:t>
+        <w:t xml:space="preserve">: Python version of the </w:t>
+      </w:r>
+      <w:proofErr w:type="spellStart"/>
+      <w:r>
+        <w:t>jupyter</w:t>
+      </w:r>
+      <w:proofErr w:type="spellEnd"/>
+      <w:r>
+        <w:t xml:space="preserve"> notebook. You can run this script to test the image processing blocks on test images</w:t>
       </w:r>
     </w:p>
     <w:p>
@@ -264,8 +290,33 @@
           <w:b/>
           <w:i/>
         </w:rPr>
-        <w:t>/output_images/test_images</w:t>
-      </w:r>
+        <w:t>/</w:t>
+      </w:r>
+      <w:proofErr w:type="spellStart"/>
+      <w:r>
+        <w:rPr>
+          <w:b/>
+          <w:i/>
+        </w:rPr>
+        <w:t>output_images</w:t>
+      </w:r>
+      <w:proofErr w:type="spellEnd"/>
+      <w:r>
+        <w:rPr>
+          <w:b/>
+          <w:i/>
+        </w:rPr>
+        <w:t>/</w:t>
+      </w:r>
+      <w:proofErr w:type="spellStart"/>
+      <w:r>
+        <w:rPr>
+          <w:b/>
+          <w:i/>
+        </w:rPr>
+        <w:t>test_images</w:t>
+      </w:r>
+      <w:proofErr w:type="spellEnd"/>
       <w:r>
         <w:t xml:space="preserve"> you will find examples images for each stage of the pipeline. Those were based on the initial set of test images. </w:t>
       </w:r>
@@ -356,6 +407,7 @@
           <w:numId w:val="31"/>
         </w:numPr>
       </w:pPr>
+      <w:proofErr w:type="spellStart"/>
       <w:r>
         <w:rPr>
           <w:b/>
@@ -370,6 +422,7 @@
         </w:rPr>
         <w:t>ine_detection</w:t>
       </w:r>
+      <w:proofErr w:type="spellEnd"/>
       <w:r>
         <w:t>: Shows the points that were found during line detection</w:t>
       </w:r>
@@ -382,6 +435,7 @@
           <w:numId w:val="31"/>
         </w:numPr>
       </w:pPr>
+      <w:proofErr w:type="spellStart"/>
       <w:r>
         <w:rPr>
           <w:b/>
@@ -396,6 +450,7 @@
         </w:rPr>
         <w:t>urve_fitting</w:t>
       </w:r>
+      <w:proofErr w:type="spellEnd"/>
       <w:r>
         <w:t>: After 2</w:t>
       </w:r>
@@ -494,12 +549,21 @@
       <w:r>
         <w:t xml:space="preserve">: </w:t>
       </w:r>
+      <w:proofErr w:type="spellStart"/>
       <w:r>
         <w:rPr>
           <w:b/>
           <w:i/>
         </w:rPr>
-        <w:t>output_images/output_video.mp4</w:t>
+        <w:t>output_images</w:t>
+      </w:r>
+      <w:proofErr w:type="spellEnd"/>
+      <w:r>
+        <w:rPr>
+          <w:b/>
+          <w:i/>
+        </w:rPr>
+        <w:t>/output_video.mp4</w:t>
       </w:r>
     </w:p>
     <w:p>
@@ -517,7 +581,15 @@
     </w:p>
     <w:p>
       <w:r>
-        <w:t>I highly recommend to open the html version of the jupyter notebook at the same time. You’ll find a much more detailed description of the blocks. The notebook is well organized, and contains examples for all the different stages of the project, as well as the final video.</w:t>
+        <w:t xml:space="preserve">I highly recommend to open the html version of the </w:t>
+      </w:r>
+      <w:proofErr w:type="spellStart"/>
+      <w:r>
+        <w:t>jupyter</w:t>
+      </w:r>
+      <w:proofErr w:type="spellEnd"/>
+      <w:r>
+        <w:t xml:space="preserve"> notebook at the same time. You’ll find a much more detailed description of the blocks. The notebook is well organized, and contains examples for all the different stages of the project, as well as the final video.</w:t>
       </w:r>
     </w:p>
     <w:p>
@@ -535,7 +607,15 @@
     </w:p>
     <w:p>
       <w:r>
-        <w:t>For camera calibration, I just reused the block that was written in the lesson. It uses openCV’s awesome library to find the corners of a chessboard. Then only necessary change was to set the dimensions to 9x6</w:t>
+        <w:t xml:space="preserve">For camera calibration, I just reused the block that was written in the lesson. It uses </w:t>
+      </w:r>
+      <w:proofErr w:type="spellStart"/>
+      <w:r>
+        <w:t>openCV’s</w:t>
+      </w:r>
+      <w:proofErr w:type="spellEnd"/>
+      <w:r>
+        <w:t xml:space="preserve"> awesome library to find the corners of a chessboard. Then only necessary change was to set the dimensions to 9x6</w:t>
       </w:r>
     </w:p>
     <w:p>
@@ -628,7 +708,15 @@
     </w:p>
     <w:p>
       <w:r>
-        <w:t>Again here, we use openCV’s prebuilt functions (cv2.undistort)</w:t>
+        <w:t xml:space="preserve">Again here, we use </w:t>
+      </w:r>
+      <w:proofErr w:type="spellStart"/>
+      <w:r>
+        <w:t>openCV’s</w:t>
+      </w:r>
+      <w:proofErr w:type="spellEnd"/>
+      <w:r>
+        <w:t xml:space="preserve"> prebuilt functions (cv2.undistort)</w:t>
       </w:r>
     </w:p>
     <w:p>
@@ -709,7 +797,15 @@
     </w:p>
     <w:p>
       <w:r>
-        <w:t>The code can be found under the section Apply Binary Transform in the jupyter notebook. I’m actually not using the gradient functions at all, but kept them in the notebook.</w:t>
+        <w:t xml:space="preserve">The code can be found under the section Apply Binary Transform in the </w:t>
+      </w:r>
+      <w:proofErr w:type="spellStart"/>
+      <w:r>
+        <w:t>jupyter</w:t>
+      </w:r>
+      <w:proofErr w:type="spellEnd"/>
+      <w:r>
+        <w:t xml:space="preserve"> notebook. I’m actually not using the gradient functions at all, but kept them in the notebook.</w:t>
       </w:r>
     </w:p>
     <w:p>
@@ -778,24 +874,14 @@
       <w:r>
         <w:t xml:space="preserve">Figure </w:t>
       </w:r>
-      <w:r>
-        <w:fldChar w:fldCharType="begin"/>
-      </w:r>
-      <w:r>
-        <w:instrText xml:space="preserve"> SEQ Figure \* ARABIC </w:instrText>
-      </w:r>
-      <w:r>
-        <w:fldChar w:fldCharType="separate"/>
-      </w:r>
-      <w:r>
-        <w:rPr>
-          <w:noProof/>
-        </w:rPr>
-        <w:t>1</w:t>
-      </w:r>
-      <w:r>
-        <w:fldChar w:fldCharType="end"/>
-      </w:r>
+      <w:fldSimple w:instr=" SEQ Figure \* ARABIC ">
+        <w:r>
+          <w:rPr>
+            <w:noProof/>
+          </w:rPr>
+          <w:t>1</w:t>
+        </w:r>
+      </w:fldSimple>
       <w:r>
         <w:t>: Our test image (test2.jpg)</w:t>
       </w:r>
@@ -860,24 +946,14 @@
       <w:r>
         <w:t xml:space="preserve">Figure </w:t>
       </w:r>
-      <w:r>
-        <w:fldChar w:fldCharType="begin"/>
-      </w:r>
-      <w:r>
-        <w:instrText xml:space="preserve"> SEQ Figure \* ARABIC </w:instrText>
-      </w:r>
-      <w:r>
-        <w:fldChar w:fldCharType="separate"/>
-      </w:r>
-      <w:r>
-        <w:rPr>
-          <w:noProof/>
-        </w:rPr>
-        <w:t>2</w:t>
-      </w:r>
-      <w:r>
-        <w:fldChar w:fldCharType="end"/>
-      </w:r>
+      <w:fldSimple w:instr=" SEQ Figure \* ARABIC ">
+        <w:r>
+          <w:rPr>
+            <w:noProof/>
+          </w:rPr>
+          <w:t>2</w:t>
+        </w:r>
+      </w:fldSimple>
       <w:r>
         <w:t>: Binary Transform and Masking on test2.jpg</w:t>
       </w:r>
@@ -903,23 +979,35 @@
     </w:p>
     <w:p>
       <w:r>
-        <w:t xml:space="preserve">To do this we'll use opencv's </w:t>
-      </w:r>
+        <w:t xml:space="preserve">To do this we'll use </w:t>
+      </w:r>
+      <w:proofErr w:type="spellStart"/>
+      <w:r>
+        <w:t>opencv's</w:t>
+      </w:r>
+      <w:proofErr w:type="spellEnd"/>
+      <w:r>
+        <w:t xml:space="preserve"> </w:t>
+      </w:r>
+      <w:proofErr w:type="spellStart"/>
       <w:r>
         <w:rPr>
           <w:i/>
         </w:rPr>
         <w:t>getPerspectiveTransform</w:t>
       </w:r>
+      <w:proofErr w:type="spellEnd"/>
       <w:r>
         <w:t xml:space="preserve"> and </w:t>
       </w:r>
+      <w:proofErr w:type="spellStart"/>
       <w:r>
         <w:rPr>
           <w:i/>
         </w:rPr>
         <w:t>warpPerspective</w:t>
       </w:r>
+      <w:proofErr w:type="spellEnd"/>
       <w:r>
         <w:t>, with a source polygon and destination polygon. The source and destination polygons represent the same physical coordinates, but for 2 different positions of the camera.</w:t>
       </w:r>
@@ -960,6 +1048,7 @@
           <w:szCs w:val="21"/>
         </w:rPr>
       </w:pPr>
+      <w:proofErr w:type="gramStart"/>
       <w:r>
         <w:rPr>
           <w:rFonts w:ascii="Courier New" w:eastAsia="Times New Roman" w:hAnsi="Courier New" w:cs="Courier New"/>
@@ -976,7 +1065,17 @@
           <w:sz w:val="16"/>
           <w:szCs w:val="21"/>
         </w:rPr>
-        <w:t>=720.0</w:t>
+        <w:t>=</w:t>
+      </w:r>
+      <w:proofErr w:type="gramEnd"/>
+      <w:r>
+        <w:rPr>
+          <w:rFonts w:ascii="Courier New" w:eastAsia="Times New Roman" w:hAnsi="Courier New" w:cs="Courier New"/>
+          <w:color w:val="666666"/>
+          <w:sz w:val="16"/>
+          <w:szCs w:val="21"/>
+        </w:rPr>
+        <w:t>720.0</w:t>
       </w:r>
     </w:p>
     <w:p>
@@ -1009,6 +1108,7 @@
           <w:szCs w:val="21"/>
         </w:rPr>
       </w:pPr>
+      <w:proofErr w:type="gramStart"/>
       <w:r>
         <w:rPr>
           <w:rFonts w:ascii="Courier New" w:eastAsia="Times New Roman" w:hAnsi="Courier New" w:cs="Courier New"/>
@@ -1025,7 +1125,17 @@
           <w:sz w:val="16"/>
           <w:szCs w:val="21"/>
         </w:rPr>
-        <w:t>=1280.0</w:t>
+        <w:t>=</w:t>
+      </w:r>
+      <w:proofErr w:type="gramEnd"/>
+      <w:r>
+        <w:rPr>
+          <w:rFonts w:ascii="Courier New" w:eastAsia="Times New Roman" w:hAnsi="Courier New" w:cs="Courier New"/>
+          <w:color w:val="666666"/>
+          <w:sz w:val="16"/>
+          <w:szCs w:val="21"/>
+        </w:rPr>
+        <w:t>1280.0</w:t>
       </w:r>
     </w:p>
     <w:p>
@@ -1058,6 +1168,7 @@
           <w:szCs w:val="21"/>
         </w:rPr>
       </w:pPr>
+      <w:proofErr w:type="spellStart"/>
       <w:r>
         <w:rPr>
           <w:rFonts w:ascii="Courier New" w:eastAsia="Times New Roman" w:hAnsi="Courier New" w:cs="Courier New"/>
@@ -1067,6 +1178,7 @@
         </w:rPr>
         <w:t>dst_margin</w:t>
       </w:r>
+      <w:proofErr w:type="spellEnd"/>
       <w:r>
         <w:rPr>
           <w:rFonts w:ascii="Courier New" w:eastAsia="Times New Roman" w:hAnsi="Courier New" w:cs="Courier New"/>
@@ -1189,6 +1301,8 @@
           <w:szCs w:val="21"/>
         </w:rPr>
       </w:pPr>
+      <w:proofErr w:type="spellStart"/>
+      <w:proofErr w:type="gramStart"/>
       <w:r>
         <w:rPr>
           <w:rFonts w:ascii="Courier New" w:eastAsia="Times New Roman" w:hAnsi="Courier New" w:cs="Courier New"/>
@@ -1198,6 +1312,8 @@
         </w:rPr>
         <w:t>src</w:t>
       </w:r>
+      <w:proofErr w:type="spellEnd"/>
+      <w:proofErr w:type="gramEnd"/>
       <w:r>
         <w:rPr>
           <w:rFonts w:ascii="Courier New" w:eastAsia="Times New Roman" w:hAnsi="Courier New" w:cs="Courier New"/>
@@ -1628,6 +1744,7 @@
         </w:rPr>
         <w:t>720</w:t>
       </w:r>
+      <w:proofErr w:type="gramStart"/>
       <w:r>
         <w:rPr>
           <w:rFonts w:ascii="Courier New" w:eastAsia="Times New Roman" w:hAnsi="Courier New" w:cs="Courier New"/>
@@ -1653,7 +1770,17 @@
           <w:sz w:val="16"/>
           <w:szCs w:val="21"/>
         </w:rPr>
-        <w:t>])</w:t>
+        <w:t>]</w:t>
+      </w:r>
+      <w:proofErr w:type="gramEnd"/>
+      <w:r>
+        <w:rPr>
+          <w:rFonts w:ascii="Courier New" w:eastAsia="Times New Roman" w:hAnsi="Courier New" w:cs="Courier New"/>
+          <w:color w:val="333333"/>
+          <w:sz w:val="16"/>
+          <w:szCs w:val="21"/>
+        </w:rPr>
+        <w:t>)</w:t>
       </w:r>
     </w:p>
     <w:p>
@@ -1768,6 +1895,8 @@
           <w:szCs w:val="21"/>
         </w:rPr>
       </w:pPr>
+      <w:proofErr w:type="spellStart"/>
+      <w:proofErr w:type="gramStart"/>
       <w:r>
         <w:rPr>
           <w:rFonts w:ascii="Courier New" w:eastAsia="Times New Roman" w:hAnsi="Courier New" w:cs="Courier New"/>
@@ -1777,6 +1906,8 @@
         </w:rPr>
         <w:t>dst</w:t>
       </w:r>
+      <w:proofErr w:type="spellEnd"/>
+      <w:proofErr w:type="gramEnd"/>
       <w:r>
         <w:rPr>
           <w:rFonts w:ascii="Courier New" w:eastAsia="Times New Roman" w:hAnsi="Courier New" w:cs="Courier New"/>
@@ -1878,7 +2009,27 @@
           <w:sz w:val="16"/>
           <w:szCs w:val="21"/>
         </w:rPr>
-        <w:t>[dst_margin,</w:t>
+        <w:t>[</w:t>
+      </w:r>
+      <w:proofErr w:type="spellStart"/>
+      <w:r>
+        <w:rPr>
+          <w:rFonts w:ascii="Courier New" w:eastAsia="Times New Roman" w:hAnsi="Courier New" w:cs="Courier New"/>
+          <w:color w:val="333333"/>
+          <w:sz w:val="16"/>
+          <w:szCs w:val="21"/>
+        </w:rPr>
+        <w:t>dst_margin</w:t>
+      </w:r>
+      <w:proofErr w:type="spellEnd"/>
+      <w:r>
+        <w:rPr>
+          <w:rFonts w:ascii="Courier New" w:eastAsia="Times New Roman" w:hAnsi="Courier New" w:cs="Courier New"/>
+          <w:color w:val="333333"/>
+          <w:sz w:val="16"/>
+          <w:szCs w:val="21"/>
+        </w:rPr>
+        <w:t>,</w:t>
       </w:r>
       <w:r>
         <w:rPr>
@@ -1945,7 +2096,27 @@
           <w:sz w:val="16"/>
           <w:szCs w:val="21"/>
         </w:rPr>
-        <w:t>[dst_margin,</w:t>
+        <w:t>[</w:t>
+      </w:r>
+      <w:proofErr w:type="spellStart"/>
+      <w:r>
+        <w:rPr>
+          <w:rFonts w:ascii="Courier New" w:eastAsia="Times New Roman" w:hAnsi="Courier New" w:cs="Courier New"/>
+          <w:color w:val="333333"/>
+          <w:sz w:val="16"/>
+          <w:szCs w:val="21"/>
+        </w:rPr>
+        <w:t>dst_margin</w:t>
+      </w:r>
+      <w:proofErr w:type="spellEnd"/>
+      <w:r>
+        <w:rPr>
+          <w:rFonts w:ascii="Courier New" w:eastAsia="Times New Roman" w:hAnsi="Courier New" w:cs="Courier New"/>
+          <w:color w:val="333333"/>
+          <w:sz w:val="16"/>
+          <w:szCs w:val="21"/>
+        </w:rPr>
+        <w:t>,</w:t>
       </w:r>
       <w:r>
         <w:rPr>
@@ -2032,14 +2203,25 @@
         </w:rPr>
         <w:t>-</w:t>
       </w:r>
-      <w:r>
-        <w:rPr>
-          <w:rFonts w:ascii="Courier New" w:eastAsia="Times New Roman" w:hAnsi="Courier New" w:cs="Courier New"/>
-          <w:color w:val="333333"/>
-          <w:sz w:val="16"/>
-          <w:szCs w:val="21"/>
-        </w:rPr>
-        <w:t>dst_margin,</w:t>
+      <w:proofErr w:type="spellStart"/>
+      <w:r>
+        <w:rPr>
+          <w:rFonts w:ascii="Courier New" w:eastAsia="Times New Roman" w:hAnsi="Courier New" w:cs="Courier New"/>
+          <w:color w:val="333333"/>
+          <w:sz w:val="16"/>
+          <w:szCs w:val="21"/>
+        </w:rPr>
+        <w:t>dst_margin</w:t>
+      </w:r>
+      <w:proofErr w:type="spellEnd"/>
+      <w:r>
+        <w:rPr>
+          <w:rFonts w:ascii="Courier New" w:eastAsia="Times New Roman" w:hAnsi="Courier New" w:cs="Courier New"/>
+          <w:color w:val="333333"/>
+          <w:sz w:val="16"/>
+          <w:szCs w:val="21"/>
+        </w:rPr>
+        <w:t>,</w:t>
       </w:r>
       <w:r>
         <w:rPr>
@@ -2115,7 +2297,17 @@
           <w:sz w:val="16"/>
           <w:szCs w:val="21"/>
         </w:rPr>
-        <w:t>[width</w:t>
+        <w:t>[</w:t>
+      </w:r>
+      <w:proofErr w:type="gramStart"/>
+      <w:r>
+        <w:rPr>
+          <w:rFonts w:ascii="Courier New" w:eastAsia="Times New Roman" w:hAnsi="Courier New" w:cs="Courier New"/>
+          <w:color w:val="333333"/>
+          <w:sz w:val="16"/>
+          <w:szCs w:val="21"/>
+        </w:rPr>
+        <w:t>width</w:t>
       </w:r>
       <w:r>
         <w:rPr>
@@ -2126,14 +2318,26 @@
         </w:rPr>
         <w:t>-</w:t>
       </w:r>
-      <w:r>
-        <w:rPr>
-          <w:rFonts w:ascii="Courier New" w:eastAsia="Times New Roman" w:hAnsi="Courier New" w:cs="Courier New"/>
-          <w:color w:val="333333"/>
-          <w:sz w:val="16"/>
-          <w:szCs w:val="21"/>
-        </w:rPr>
-        <w:t>dst_margin,</w:t>
+      <w:proofErr w:type="spellStart"/>
+      <w:r>
+        <w:rPr>
+          <w:rFonts w:ascii="Courier New" w:eastAsia="Times New Roman" w:hAnsi="Courier New" w:cs="Courier New"/>
+          <w:color w:val="333333"/>
+          <w:sz w:val="16"/>
+          <w:szCs w:val="21"/>
+        </w:rPr>
+        <w:t>dst_margin</w:t>
+      </w:r>
+      <w:proofErr w:type="spellEnd"/>
+      <w:proofErr w:type="gramEnd"/>
+      <w:r>
+        <w:rPr>
+          <w:rFonts w:ascii="Courier New" w:eastAsia="Times New Roman" w:hAnsi="Courier New" w:cs="Courier New"/>
+          <w:color w:val="333333"/>
+          <w:sz w:val="16"/>
+          <w:szCs w:val="21"/>
+        </w:rPr>
+        <w:t>,</w:t>
       </w:r>
       <w:r>
         <w:rPr>
@@ -2248,24 +2452,14 @@
       <w:r>
         <w:t xml:space="preserve">Figure </w:t>
       </w:r>
-      <w:r>
-        <w:fldChar w:fldCharType="begin"/>
-      </w:r>
-      <w:r>
-        <w:instrText xml:space="preserve"> SEQ Figure \* ARABIC </w:instrText>
-      </w:r>
-      <w:r>
-        <w:fldChar w:fldCharType="separate"/>
-      </w:r>
-      <w:r>
-        <w:rPr>
-          <w:noProof/>
-        </w:rPr>
-        <w:t>3</w:t>
-      </w:r>
-      <w:r>
-        <w:fldChar w:fldCharType="end"/>
-      </w:r>
+      <w:fldSimple w:instr=" SEQ Figure \* ARABIC ">
+        <w:r>
+          <w:rPr>
+            <w:noProof/>
+          </w:rPr>
+          <w:t>3</w:t>
+        </w:r>
+      </w:fldSimple>
       <w:r>
         <w:t>: Perspective Transform (straight1.jpg)</w:t>
       </w:r>
@@ -2364,24 +2558,14 @@
       <w:r>
         <w:t xml:space="preserve">Figure </w:t>
       </w:r>
-      <w:r>
-        <w:fldChar w:fldCharType="begin"/>
-      </w:r>
-      <w:r>
-        <w:instrText xml:space="preserve"> SEQ Figure \* ARABIC </w:instrText>
-      </w:r>
-      <w:r>
-        <w:fldChar w:fldCharType="separate"/>
-      </w:r>
-      <w:r>
-        <w:rPr>
-          <w:noProof/>
-        </w:rPr>
-        <w:t>4</w:t>
-      </w:r>
-      <w:r>
-        <w:fldChar w:fldCharType="end"/>
-      </w:r>
+      <w:fldSimple w:instr=" SEQ Figure \* ARABIC ">
+        <w:r>
+          <w:rPr>
+            <w:noProof/>
+          </w:rPr>
+          <w:t>4</w:t>
+        </w:r>
+      </w:fldSimple>
       <w:r>
         <w:t>: Perspective Transform (test2.jpg)</w:t>
       </w:r>
@@ -2402,8 +2586,6 @@
       <w:pPr>
         <w:pStyle w:val="Heading3"/>
       </w:pPr>
-      <w:bookmarkStart w:id="0" w:name="_GoBack"/>
-      <w:bookmarkEnd w:id="0"/>
       <w:r>
         <w:lastRenderedPageBreak/>
         <w:t>Line Detection</w:t>
@@ -2416,7 +2598,17 @@
     </w:p>
     <w:p>
       <w:r>
-        <w:t>To do that, I process different stripes of road, of 50 px each. I sum the number of white pixels on each column, then do a moving average to remove noise, and then find the maximum.</w:t>
+        <w:t xml:space="preserve">To do that, I process different stripes of road, of 50 </w:t>
+      </w:r>
+      <w:proofErr w:type="spellStart"/>
+      <w:proofErr w:type="gramStart"/>
+      <w:r>
+        <w:t>px</w:t>
+      </w:r>
+      <w:proofErr w:type="spellEnd"/>
+      <w:proofErr w:type="gramEnd"/>
+      <w:r>
+        <w:t xml:space="preserve"> each. I sum the number of white pixels on each column, then do a moving average to remove noise, and then find the maximum.</w:t>
       </w:r>
     </w:p>
     <w:p>
@@ -2489,24 +2681,14 @@
       <w:r>
         <w:t xml:space="preserve">Figure </w:t>
       </w:r>
-      <w:r>
-        <w:fldChar w:fldCharType="begin"/>
-      </w:r>
-      <w:r>
-        <w:instrText xml:space="preserve"> SEQ Figure \* ARABIC </w:instrText>
-      </w:r>
-      <w:r>
-        <w:fldChar w:fldCharType="separate"/>
-      </w:r>
-      <w:r>
-        <w:rPr>
-          <w:noProof/>
-        </w:rPr>
-        <w:t>5</w:t>
-      </w:r>
-      <w:r>
-        <w:fldChar w:fldCharType="end"/>
-      </w:r>
+      <w:fldSimple w:instr=" SEQ Figure \* ARABIC ">
+        <w:r>
+          <w:rPr>
+            <w:noProof/>
+          </w:rPr>
+          <w:t>5</w:t>
+        </w:r>
+      </w:fldSimple>
       <w:r>
         <w:t>: Line Detection on test2.jpg</w:t>
       </w:r>
@@ -2599,54 +2781,56 @@
       <w:r>
         <w:t xml:space="preserve">Figure </w:t>
       </w:r>
-      <w:r>
-        <w:fldChar w:fldCharType="begin"/>
-      </w:r>
-      <w:r>
-        <w:instrText xml:space="preserve"> SEQ Figure \* ARABIC </w:instrText>
-      </w:r>
-      <w:r>
-        <w:fldChar w:fldCharType="separate"/>
-      </w:r>
+      <w:fldSimple w:instr=" SEQ Figure \* ARABIC ">
+        <w:r>
+          <w:rPr>
+            <w:noProof/>
+          </w:rPr>
+          <w:t>6</w:t>
+        </w:r>
+      </w:fldSimple>
+      <w:r>
+        <w:t xml:space="preserve">: Curve </w:t>
+      </w:r>
+      <w:proofErr w:type="gramStart"/>
+      <w:r>
+        <w:t>Fitting</w:t>
+      </w:r>
+      <w:proofErr w:type="gramEnd"/>
+      <w:r>
+        <w:t xml:space="preserve"> on test2.jpg</w:t>
+      </w:r>
+    </w:p>
+    <w:p>
+      <w:pPr>
+        <w:pStyle w:val="Heading3"/>
+      </w:pPr>
+      <w:r>
+        <w:t>Final Output</w:t>
+      </w:r>
+    </w:p>
+    <w:p>
+      <w:r>
+        <w:t xml:space="preserve">With both lines detected, we have the coordinates of the lane. We transform it back to </w:t>
+      </w:r>
+      <w:r>
+        <w:t>the original camera perspective, draw the curvature and offset from the center and we get this:</w:t>
+      </w:r>
+    </w:p>
+    <w:p>
+      <w:pPr>
+        <w:keepNext/>
+        <w:jc w:val="center"/>
+      </w:pPr>
       <w:r>
         <w:rPr>
           <w:noProof/>
         </w:rPr>
-        <w:t>6</w:t>
-      </w:r>
-      <w:r>
-        <w:fldChar w:fldCharType="end"/>
-      </w:r>
-      <w:r>
-        <w:t>: Curve Fitting on test2.jpg</w:t>
-      </w:r>
-    </w:p>
-    <w:p>
-      <w:pPr>
-        <w:pStyle w:val="Heading3"/>
-      </w:pPr>
-      <w:r>
-        <w:t>Final Output</w:t>
-      </w:r>
-    </w:p>
-    <w:p>
-      <w:r>
-        <w:t>With both lines detected, we have the coordinates of the lane. We transform it back to the original camera perspective and we have our final image.</w:t>
-      </w:r>
-    </w:p>
-    <w:p>
-      <w:pPr>
-        <w:keepNext/>
-      </w:pPr>
-      <w:r>
-        <w:rPr>
-          <w:noProof/>
-        </w:rPr>
         <w:drawing>
-          <wp:inline distT="0" distB="0" distL="0" distR="0" wp14:anchorId="453633B5" wp14:editId="4B6A7893">
-            <wp:extent cx="5943600" cy="3343275"/>
-            <wp:effectExtent l="0" t="0" r="0" b="9525"/>
-            <wp:docPr id="14" name="Picture 14"/>
+          <wp:inline distT="0" distB="0" distL="0" distR="0">
+            <wp:extent cx="4572000" cy="2571750"/>
+            <wp:effectExtent l="0" t="0" r="0" b="0"/>
+            <wp:docPr id="4" name="Picture 4"/>
             <wp:cNvGraphicFramePr>
               <a:graphicFrameLocks xmlns:a="http://schemas.openxmlformats.org/drawingml/2006/main" noChangeAspect="1"/>
             </wp:cNvGraphicFramePr>
@@ -2654,11 +2838,11 @@
               <a:graphicData uri="http://schemas.openxmlformats.org/drawingml/2006/picture">
                 <pic:pic xmlns:pic="http://schemas.openxmlformats.org/drawingml/2006/picture">
                   <pic:nvPicPr>
-                    <pic:cNvPr id="14" name="test2.jpg"/>
+                    <pic:cNvPr id="4" name="test2.jpg"/>
                     <pic:cNvPicPr/>
                   </pic:nvPicPr>
                   <pic:blipFill>
-                    <a:blip r:embed="rId19">
+                    <a:blip r:embed="rId19" cstate="print">
                       <a:extLst>
                         <a:ext uri="{28A0092B-C50C-407E-A947-70E740481C1C}">
                           <a14:useLocalDpi xmlns:a14="http://schemas.microsoft.com/office/drawing/2010/main" val="0"/>
@@ -2672,7 +2856,7 @@
                   <pic:spPr>
                     <a:xfrm>
                       <a:off x="0" y="0"/>
-                      <a:ext cx="5943600" cy="3343275"/>
+                      <a:ext cx="4572000" cy="2571750"/>
                     </a:xfrm>
                     <a:prstGeom prst="rect">
                       <a:avLst/>
@@ -2688,30 +2872,27 @@
     <w:p>
       <w:pPr>
         <w:pStyle w:val="Caption"/>
+        <w:jc w:val="center"/>
       </w:pPr>
       <w:r>
         <w:t xml:space="preserve">Figure </w:t>
       </w:r>
-      <w:r>
-        <w:fldChar w:fldCharType="begin"/>
-      </w:r>
-      <w:r>
-        <w:instrText xml:space="preserve"> SEQ Figure \* ARABIC </w:instrText>
-      </w:r>
-      <w:r>
-        <w:fldChar w:fldCharType="separate"/>
-      </w:r>
-      <w:r>
-        <w:rPr>
-          <w:noProof/>
-        </w:rPr>
-        <w:t>7</w:t>
-      </w:r>
-      <w:r>
-        <w:fldChar w:fldCharType="end"/>
-      </w:r>
+      <w:fldSimple w:instr=" SEQ Figure \* ARABIC ">
+        <w:r>
+          <w:rPr>
+            <w:noProof/>
+          </w:rPr>
+          <w:t>7</w:t>
+        </w:r>
+      </w:fldSimple>
       <w:r>
         <w:t>: Detected Lane on original image</w:t>
+      </w:r>
+    </w:p>
+    <w:p/>
+    <w:p>
+      <w:r>
+        <w:t>Note that a positive offset means that the car is to the right of the center, and a negative offset means that the car is to the left.</w:t>
       </w:r>
     </w:p>
     <w:p/>
@@ -2751,7 +2932,15 @@
     </w:p>
     <w:p>
       <w:r>
-        <w:t>On top of that, running on a video offers some advantages: consecutive frames share some information. We should not expect them to have for example a curvature that is too different. We can use this to detect invalid frames and discard them, hoping that this will not happen too often. But it will, because we already saw in our test images that detecting the right lane is not trivial, somes images don't really have that much information on it...</w:t>
+        <w:t xml:space="preserve">On top of that, running on a video offers some advantages: consecutive frames share some information. We should not expect them to have for example a curvature that is too different. We can use this to detect invalid frames and discard them, hoping that this will not happen too often. But it will, because we already saw in our test images that detecting the right lane is not trivial, </w:t>
+      </w:r>
+      <w:proofErr w:type="spellStart"/>
+      <w:r>
+        <w:t>somes</w:t>
+      </w:r>
+      <w:proofErr w:type="spellEnd"/>
+      <w:r>
+        <w:t xml:space="preserve"> images don't really have that much information on it...</w:t>
       </w:r>
     </w:p>
     <w:p>
@@ -2882,6 +3071,80 @@
     <w:p>
       <w:r>
         <w:t>We keep count of consecutive detection anomalies for the left and right lines separately</w:t>
+      </w:r>
+    </w:p>
+    <w:p/>
+    <w:p>
+      <w:pPr>
+        <w:rPr>
+          <w:rFonts w:asciiTheme="majorHAnsi" w:eastAsiaTheme="majorEastAsia" w:hAnsiTheme="majorHAnsi" w:cstheme="majorBidi"/>
+          <w:b/>
+          <w:bCs/>
+          <w:smallCaps/>
+          <w:sz w:val="36"/>
+          <w:szCs w:val="36"/>
+        </w:rPr>
+      </w:pPr>
+      <w:r>
+        <w:br w:type="page"/>
+      </w:r>
+    </w:p>
+    <w:p>
+      <w:pPr>
+        <w:pStyle w:val="Heading1"/>
+      </w:pPr>
+      <w:bookmarkStart w:id="0" w:name="_GoBack"/>
+      <w:bookmarkEnd w:id="0"/>
+      <w:r>
+        <w:lastRenderedPageBreak/>
+        <w:t>Improvements</w:t>
+      </w:r>
+    </w:p>
+    <w:p>
+      <w:r>
+        <w:t>The current solution works well enough with the video example that was provided. But this is not enough data to really prove that this is a robust solution.</w:t>
+      </w:r>
+    </w:p>
+    <w:p>
+      <w:r>
+        <w:t xml:space="preserve">It seems for example that the current pipeline does have a little bit of trouble in the presence of shadows, so I would not be surprised to see it fail on a longer segment where shadows are very frequent. Also situations where the quality of the road degrades, or when lines fades away for more than a few seconds of data would cause some issues to the current algorithm (more </w:t>
+      </w:r>
+      <w:proofErr w:type="spellStart"/>
+      <w:r>
+        <w:t>that</w:t>
+      </w:r>
+      <w:proofErr w:type="spellEnd"/>
+      <w:r>
+        <w:t xml:space="preserve"> 100 frames.</w:t>
+      </w:r>
+    </w:p>
+    <w:p>
+      <w:r>
+        <w:t xml:space="preserve">And that’s without talking about different lightning conditions, rain or even night conditions. None of those were tested, so it is very likely that the algorithm would have to become a lot smarter in those environments. </w:t>
+      </w:r>
+    </w:p>
+    <w:p>
+      <w:r>
+        <w:t>The most important section of the pipeline is the binary thresholding. Right now I’m only using Hue and Lightness dimensions, and I’m sure this could be improved.</w:t>
+      </w:r>
+    </w:p>
+    <w:p>
+      <w:r>
+        <w:t xml:space="preserve">Also, I know my algorithm for detecting the center of the line on different </w:t>
+      </w:r>
+      <w:r>
+        <w:t>stripes of image would fail in the event of large patches of white pixel that do not represent an actual line, because my algorithm only finds the maximum, after some averaging. I do not take into account the width of the white patch that was found.</w:t>
+      </w:r>
+    </w:p>
+    <w:p>
+      <w:r>
+        <w:t>Here a better solution would be to use a cross correlation</w:t>
+      </w:r>
+      <w:r>
+        <w:t xml:space="preserve"> </w:t>
+      </w:r>
+      <w:r>
+        <w:t>with a reference signal that represents the target line to be found, of correct width. This could help in those situations, but I did not have time to implement it. (Already spent 50+ hours on this project…)</w:t>
       </w:r>
     </w:p>
     <w:sectPr>
@@ -2954,7 +3217,7 @@
           <w:rPr>
             <w:noProof/>
           </w:rPr>
-          <w:t>8</w:t>
+          <w:t>6</w:t>
         </w:r>
         <w:r>
           <w:rPr>
@@ -5976,571 +6239,6 @@
 </w:styles>
 </file>
 
-<file path=word/glossary/document.xml><?xml version="1.0" encoding="utf-8"?>
-<w:glossaryDocument xmlns:wpc="http://schemas.microsoft.com/office/word/2010/wordprocessingCanvas" xmlns:mc="http://schemas.openxmlformats.org/markup-compatibility/2006" xmlns:o="urn:schemas-microsoft-com:office:office" xmlns:r="http://schemas.openxmlformats.org/officeDocument/2006/relationships" xmlns:m="http://schemas.openxmlformats.org/officeDocument/2006/math" xmlns:v="urn:schemas-microsoft-com:vml" xmlns:wp14="http://schemas.microsoft.com/office/word/2010/wordprocessingDrawing" xmlns:wp="http://schemas.openxmlformats.org/drawingml/2006/wordprocessingDrawing" xmlns:w10="urn:schemas-microsoft-com:office:word" xmlns:w="http://schemas.openxmlformats.org/wordprocessingml/2006/main" xmlns:w14="http://schemas.microsoft.com/office/word/2010/wordml" xmlns:w15="http://schemas.microsoft.com/office/word/2012/wordml" xmlns:wpg="http://schemas.microsoft.com/office/word/2010/wordprocessingGroup" xmlns:wpi="http://schemas.microsoft.com/office/word/2010/wordprocessingInk" xmlns:wne="http://schemas.microsoft.com/office/word/2006/wordml" xmlns:wps="http://schemas.microsoft.com/office/word/2010/wordprocessingShape" mc:Ignorable="w14 w15 wp14"/>
-</file>
-
-<file path=word/glossary/fontTable.xml><?xml version="1.0" encoding="utf-8"?>
-<w:fonts xmlns:mc="http://schemas.openxmlformats.org/markup-compatibility/2006" xmlns:r="http://schemas.openxmlformats.org/officeDocument/2006/relationships" xmlns:w="http://schemas.openxmlformats.org/wordprocessingml/2006/main" xmlns:w14="http://schemas.microsoft.com/office/word/2010/wordml" xmlns:w15="http://schemas.microsoft.com/office/word/2012/wordml" mc:Ignorable="w14 w15">
-  <w:font w:name="Symbol">
-    <w:panose1 w:val="05050102010706020507"/>
-    <w:charset w:val="02"/>
-    <w:family w:val="roman"/>
-    <w:pitch w:val="variable"/>
-    <w:sig w:usb0="00000000" w:usb1="10000000" w:usb2="00000000" w:usb3="00000000" w:csb0="80000000" w:csb1="00000000"/>
-  </w:font>
-  <w:font w:name="Times New Roman">
-    <w:panose1 w:val="02020603050405020304"/>
-    <w:charset w:val="00"/>
-    <w:family w:val="roman"/>
-    <w:pitch w:val="variable"/>
-    <w:sig w:usb0="E0002EFF" w:usb1="C000785B" w:usb2="00000009" w:usb3="00000000" w:csb0="000001FF" w:csb1="00000000"/>
-  </w:font>
-  <w:font w:name="Courier New">
-    <w:panose1 w:val="02070309020205020404"/>
-    <w:charset w:val="00"/>
-    <w:family w:val="modern"/>
-    <w:pitch w:val="fixed"/>
-    <w:sig w:usb0="E0002EFF" w:usb1="C0007843" w:usb2="00000009" w:usb3="00000000" w:csb0="000001FF" w:csb1="00000000"/>
-  </w:font>
-  <w:font w:name="Wingdings">
-    <w:panose1 w:val="05000000000000000000"/>
-    <w:charset w:val="02"/>
-    <w:family w:val="auto"/>
-    <w:pitch w:val="variable"/>
-    <w:sig w:usb0="00000000" w:usb1="10000000" w:usb2="00000000" w:usb3="00000000" w:csb0="80000000" w:csb1="00000000"/>
-  </w:font>
-  <w:font w:name="Calibri">
-    <w:panose1 w:val="020F0502020204030204"/>
-    <w:charset w:val="00"/>
-    <w:family w:val="swiss"/>
-    <w:pitch w:val="variable"/>
-    <w:sig w:usb0="E0002AFF" w:usb1="C000247B" w:usb2="00000009" w:usb3="00000000" w:csb0="000001FF" w:csb1="00000000"/>
-  </w:font>
-  <w:font w:name="SimSun">
-    <w:altName w:val="宋体"/>
-    <w:panose1 w:val="02010600030101010101"/>
-    <w:charset w:val="86"/>
-    <w:family w:val="auto"/>
-    <w:pitch w:val="variable"/>
-    <w:sig w:usb0="00000003" w:usb1="288F0000" w:usb2="00000016" w:usb3="00000000" w:csb0="00040001" w:csb1="00000000"/>
-  </w:font>
-  <w:font w:name="Arial">
-    <w:panose1 w:val="020B0604020202020204"/>
-    <w:charset w:val="00"/>
-    <w:family w:val="swiss"/>
-    <w:pitch w:val="variable"/>
-    <w:sig w:usb0="E0002EFF" w:usb1="C0007843" w:usb2="00000009" w:usb3="00000000" w:csb0="000001FF" w:csb1="00000000"/>
-  </w:font>
-  <w:font w:name="Calibri Light">
-    <w:panose1 w:val="020F0302020204030204"/>
-    <w:charset w:val="00"/>
-    <w:family w:val="swiss"/>
-    <w:pitch w:val="variable"/>
-    <w:sig w:usb0="E0002AFF" w:usb1="C000247B" w:usb2="00000009" w:usb3="00000000" w:csb0="000001FF" w:csb1="00000000"/>
-  </w:font>
-  <w:font w:name="Segoe UI">
-    <w:panose1 w:val="020B0502040204020203"/>
-    <w:charset w:val="00"/>
-    <w:family w:val="swiss"/>
-    <w:pitch w:val="variable"/>
-    <w:sig w:usb0="E4002EFF" w:usb1="C000E47F" w:usb2="00000009" w:usb3="00000000" w:csb0="000001FF" w:csb1="00000000"/>
-  </w:font>
-  <w:font w:name="Consolas">
-    <w:panose1 w:val="020B0609020204030204"/>
-    <w:charset w:val="00"/>
-    <w:family w:val="modern"/>
-    <w:pitch w:val="fixed"/>
-    <w:sig w:usb0="E00006FF" w:usb1="0000FCFF" w:usb2="00000001" w:usb3="00000000" w:csb0="0000019F" w:csb1="00000000"/>
-  </w:font>
-  <w:font w:name="Helvetica">
-    <w:panose1 w:val="020B0604020202020204"/>
-    <w:charset w:val="00"/>
-    <w:family w:val="swiss"/>
-    <w:pitch w:val="variable"/>
-    <w:sig w:usb0="E0002EFF" w:usb1="C0007843" w:usb2="00000009" w:usb3="00000000" w:csb0="000001FF" w:csb1="00000000"/>
-  </w:font>
-</w:fonts>
-</file>
-
-<file path=word/glossary/settings.xml><?xml version="1.0" encoding="utf-8"?>
-<w:settings xmlns:mc="http://schemas.openxmlformats.org/markup-compatibility/2006" xmlns:o="urn:schemas-microsoft-com:office:office" xmlns:r="http://schemas.openxmlformats.org/officeDocument/2006/relationships" xmlns:m="http://schemas.openxmlformats.org/officeDocument/2006/math" xmlns:v="urn:schemas-microsoft-com:vml" xmlns:w10="urn:schemas-microsoft-com:office:word" xmlns:w="http://schemas.openxmlformats.org/wordprocessingml/2006/main" xmlns:w14="http://schemas.microsoft.com/office/word/2010/wordml" xmlns:w15="http://schemas.microsoft.com/office/word/2012/wordml" xmlns:sl="http://schemas.openxmlformats.org/schemaLibrary/2006/main" mc:Ignorable="w14 w15">
-  <w:view w:val="normal"/>
-  <w:defaultTabStop w:val="720"/>
-  <w:characterSpacingControl w:val="doNotCompress"/>
-  <w:compat>
-    <w:useFELayout/>
-    <w:compatSetting w:name="compatibilityMode" w:uri="http://schemas.microsoft.com/office/word" w:val="15"/>
-    <w:compatSetting w:name="overrideTableStyleFontSizeAndJustification" w:uri="http://schemas.microsoft.com/office/word" w:val="1"/>
-    <w:compatSetting w:name="enableOpenTypeFeatures" w:uri="http://schemas.microsoft.com/office/word" w:val="1"/>
-    <w:compatSetting w:name="doNotFlipMirrorIndents" w:uri="http://schemas.microsoft.com/office/word" w:val="1"/>
-    <w:compatSetting w:name="differentiateMultirowTableHeaders" w:uri="http://schemas.microsoft.com/office/word" w:val="1"/>
-  </w:compat>
-  <w:rsids>
-    <w:rsidRoot w:val="00FD6A7F"/>
-    <w:rsid w:val="00FD6A7F"/>
-  </w:rsids>
-  <m:mathPr>
-    <m:mathFont m:val="Cambria Math"/>
-    <m:brkBin m:val="before"/>
-    <m:brkBinSub m:val="--"/>
-    <m:smallFrac m:val="0"/>
-    <m:dispDef/>
-    <m:lMargin m:val="0"/>
-    <m:rMargin m:val="0"/>
-    <m:defJc m:val="centerGroup"/>
-    <m:wrapIndent m:val="1440"/>
-    <m:intLim m:val="subSup"/>
-    <m:naryLim m:val="undOvr"/>
-  </m:mathPr>
-  <w:themeFontLang w:val="en-US" w:eastAsia="zh-CN"/>
-  <w:clrSchemeMapping w:bg1="light1" w:t1="dark1" w:bg2="light2" w:t2="dark2" w:accent1="accent1" w:accent2="accent2" w:accent3="accent3" w:accent4="accent4" w:accent5="accent5" w:accent6="accent6" w:hyperlink="hyperlink" w:followedHyperlink="followedHyperlink"/>
-  <w:decimalSymbol w:val="."/>
-  <w:listSeparator w:val=","/>
-  <w15:chartTrackingRefBased/>
-</w:settings>
-</file>
-
-<file path=word/glossary/styles.xml><?xml version="1.0" encoding="utf-8"?>
-<w:styles xmlns:mc="http://schemas.openxmlformats.org/markup-compatibility/2006" xmlns:r="http://schemas.openxmlformats.org/officeDocument/2006/relationships" xmlns:w="http://schemas.openxmlformats.org/wordprocessingml/2006/main" xmlns:w14="http://schemas.microsoft.com/office/word/2010/wordml" xmlns:w15="http://schemas.microsoft.com/office/word/2012/wordml" mc:Ignorable="w14 w15">
-  <w:docDefaults>
-    <w:rPrDefault>
-      <w:rPr>
-        <w:rFonts w:asciiTheme="minorHAnsi" w:eastAsiaTheme="minorEastAsia" w:hAnsiTheme="minorHAnsi" w:cstheme="minorBidi"/>
-        <w:sz w:val="22"/>
-        <w:szCs w:val="22"/>
-        <w:lang w:val="en-US" w:eastAsia="zh-CN" w:bidi="ar-SA"/>
-      </w:rPr>
-    </w:rPrDefault>
-    <w:pPrDefault>
-      <w:pPr>
-        <w:spacing w:after="160" w:line="259" w:lineRule="auto"/>
-      </w:pPr>
-    </w:pPrDefault>
-  </w:docDefaults>
-  <w:latentStyles w:defLockedState="0" w:defUIPriority="99" w:defSemiHidden="0" w:defUnhideWhenUsed="0" w:defQFormat="0" w:count="371">
-    <w:lsdException w:name="Normal" w:uiPriority="0" w:qFormat="1"/>
-    <w:lsdException w:name="heading 1" w:uiPriority="9" w:qFormat="1"/>
-    <w:lsdException w:name="heading 2" w:semiHidden="1" w:uiPriority="9" w:unhideWhenUsed="1" w:qFormat="1"/>
-    <w:lsdException w:name="heading 3" w:semiHidden="1" w:uiPriority="9" w:unhideWhenUsed="1" w:qFormat="1"/>
-    <w:lsdException w:name="heading 4" w:semiHidden="1" w:uiPriority="9" w:unhideWhenUsed="1" w:qFormat="1"/>
-    <w:lsdException w:name="heading 5" w:semiHidden="1" w:uiPriority="9" w:unhideWhenUsed="1" w:qFormat="1"/>
-    <w:lsdException w:name="heading 6" w:semiHidden="1" w:uiPriority="9" w:unhideWhenUsed="1" w:qFormat="1"/>
-    <w:lsdException w:name="heading 7" w:semiHidden="1" w:uiPriority="9" w:unhideWhenUsed="1" w:qFormat="1"/>
-    <w:lsdException w:name="heading 8" w:semiHidden="1" w:uiPriority="9" w:unhideWhenUsed="1" w:qFormat="1"/>
-    <w:lsdException w:name="heading 9" w:semiHidden="1" w:uiPriority="9" w:unhideWhenUsed="1" w:qFormat="1"/>
-    <w:lsdException w:name="index 1" w:semiHidden="1" w:unhideWhenUsed="1"/>
-    <w:lsdException w:name="index 2" w:semiHidden="1" w:unhideWhenUsed="1"/>
-    <w:lsdException w:name="index 3" w:semiHidden="1" w:unhideWhenUsed="1"/>
-    <w:lsdException w:name="index 4" w:semiHidden="1" w:unhideWhenUsed="1"/>
-    <w:lsdException w:name="index 5" w:semiHidden="1" w:unhideWhenUsed="1"/>
-    <w:lsdException w:name="index 6" w:semiHidden="1" w:unhideWhenUsed="1"/>
-    <w:lsdException w:name="index 7" w:semiHidden="1" w:unhideWhenUsed="1"/>
-    <w:lsdException w:name="index 8" w:semiHidden="1" w:unhideWhenUsed="1"/>
-    <w:lsdException w:name="index 9" w:semiHidden="1" w:unhideWhenUsed="1"/>
-    <w:lsdException w:name="toc 1" w:semiHidden="1" w:uiPriority="39" w:unhideWhenUsed="1"/>
-    <w:lsdException w:name="toc 2" w:semiHidden="1" w:uiPriority="39" w:unhideWhenUsed="1"/>
-    <w:lsdException w:name="toc 3" w:semiHidden="1" w:uiPriority="39" w:unhideWhenUsed="1"/>
-    <w:lsdException w:name="toc 4" w:semiHidden="1" w:uiPriority="39" w:unhideWhenUsed="1"/>
-    <w:lsdException w:name="toc 5" w:semiHidden="1" w:uiPriority="39" w:unhideWhenUsed="1"/>
-    <w:lsdException w:name="toc 6" w:semiHidden="1" w:uiPriority="39" w:unhideWhenUsed="1"/>
-    <w:lsdException w:name="toc 7" w:semiHidden="1" w:uiPriority="39" w:unhideWhenUsed="1"/>
-    <w:lsdException w:name="toc 8" w:semiHidden="1" w:uiPriority="39" w:unhideWhenUsed="1"/>
-    <w:lsdException w:name="toc 9" w:semiHidden="1" w:uiPriority="39" w:unhideWhenUsed="1"/>
-    <w:lsdException w:name="Normal Indent" w:semiHidden="1" w:unhideWhenUsed="1"/>
-    <w:lsdException w:name="footnote text" w:semiHidden="1" w:unhideWhenUsed="1"/>
-    <w:lsdException w:name="annotation text" w:semiHidden="1" w:unhideWhenUsed="1"/>
-    <w:lsdException w:name="header" w:semiHidden="1" w:unhideWhenUsed="1"/>
-    <w:lsdException w:name="footer" w:semiHidden="1" w:unhideWhenUsed="1"/>
-    <w:lsdException w:name="index heading" w:semiHidden="1" w:unhideWhenUsed="1"/>
-    <w:lsdException w:name="caption" w:semiHidden="1" w:uiPriority="35" w:unhideWhenUsed="1" w:qFormat="1"/>
-    <w:lsdException w:name="table of figures" w:semiHidden="1" w:unhideWhenUsed="1"/>
-    <w:lsdException w:name="envelope address" w:semiHidden="1" w:unhideWhenUsed="1"/>
-    <w:lsdException w:name="envelope return" w:semiHidden="1" w:unhideWhenUsed="1"/>
-    <w:lsdException w:name="footnote reference" w:semiHidden="1" w:unhideWhenUsed="1"/>
-    <w:lsdException w:name="annotation reference" w:semiHidden="1" w:unhideWhenUsed="1"/>
-    <w:lsdException w:name="line number" w:semiHidden="1" w:unhideWhenUsed="1"/>
-    <w:lsdException w:name="page number" w:semiHidden="1" w:unhideWhenUsed="1"/>
-    <w:lsdException w:name="endnote reference" w:semiHidden="1" w:unhideWhenUsed="1"/>
-    <w:lsdException w:name="endnote text" w:semiHidden="1" w:unhideWhenUsed="1"/>
-    <w:lsdException w:name="table of authorities" w:semiHidden="1" w:unhideWhenUsed="1"/>
-    <w:lsdException w:name="macro" w:semiHidden="1" w:unhideWhenUsed="1"/>
-    <w:lsdException w:name="toa heading" w:semiHidden="1" w:unhideWhenUsed="1"/>
-    <w:lsdException w:name="List" w:semiHidden="1" w:unhideWhenUsed="1"/>
-    <w:lsdException w:name="List Bullet" w:semiHidden="1" w:unhideWhenUsed="1"/>
-    <w:lsdException w:name="List Number" w:semiHidden="1" w:unhideWhenUsed="1"/>
-    <w:lsdException w:name="List 2" w:semiHidden="1" w:unhideWhenUsed="1"/>
-    <w:lsdException w:name="List 3" w:semiHidden="1" w:unhideWhenUsed="1"/>
-    <w:lsdException w:name="List 4" w:semiHidden="1" w:unhideWhenUsed="1"/>
-    <w:lsdException w:name="List 5" w:semiHidden="1" w:unhideWhenUsed="1"/>
-    <w:lsdException w:name="List Bullet 2" w:semiHidden="1" w:unhideWhenUsed="1"/>
-    <w:lsdException w:name="List Bullet 3" w:semiHidden="1" w:unhideWhenUsed="1"/>
-    <w:lsdException w:name="List Bullet 4" w:semiHidden="1" w:unhideWhenUsed="1"/>
-    <w:lsdException w:name="List Bullet 5" w:semiHidden="1" w:unhideWhenUsed="1"/>
-    <w:lsdException w:name="List Number 2" w:semiHidden="1" w:unhideWhenUsed="1"/>
-    <w:lsdException w:name="List Number 3" w:semiHidden="1" w:unhideWhenUsed="1"/>
-    <w:lsdException w:name="List Number 4" w:semiHidden="1" w:unhideWhenUsed="1"/>
-    <w:lsdException w:name="List Number 5" w:semiHidden="1" w:unhideWhenUsed="1"/>
-    <w:lsdException w:name="Title" w:uiPriority="10" w:qFormat="1"/>
-    <w:lsdException w:name="Closing" w:semiHidden="1" w:unhideWhenUsed="1"/>
-    <w:lsdException w:name="Signature" w:semiHidden="1" w:unhideWhenUsed="1"/>
-    <w:lsdException w:name="Default Paragraph Font" w:semiHidden="1" w:uiPriority="1" w:unhideWhenUsed="1"/>
-    <w:lsdException w:name="Body Text" w:semiHidden="1" w:unhideWhenUsed="1"/>
-    <w:lsdException w:name="Body Text Indent" w:semiHidden="1" w:unhideWhenUsed="1"/>
-    <w:lsdException w:name="List Continue" w:semiHidden="1" w:unhideWhenUsed="1"/>
-    <w:lsdException w:name="List Continue 2" w:semiHidden="1" w:unhideWhenUsed="1"/>
-    <w:lsdException w:name="List Continue 3" w:semiHidden="1" w:unhideWhenUsed="1"/>
-    <w:lsdException w:name="List Continue 4" w:semiHidden="1" w:unhideWhenUsed="1"/>
-    <w:lsdException w:name="List Continue 5" w:semiHidden="1" w:unhideWhenUsed="1"/>
-    <w:lsdException w:name="Message Header" w:semiHidden="1" w:unhideWhenUsed="1"/>
-    <w:lsdException w:name="Subtitle" w:uiPriority="11" w:qFormat="1"/>
-    <w:lsdException w:name="Salutation" w:semiHidden="1" w:unhideWhenUsed="1"/>
-    <w:lsdException w:name="Date" w:semiHidden="1" w:unhideWhenUsed="1"/>
-    <w:lsdException w:name="Body Text First Indent" w:semiHidden="1" w:unhideWhenUsed="1"/>
-    <w:lsdException w:name="Body Text First Indent 2" w:semiHidden="1" w:unhideWhenUsed="1"/>
-    <w:lsdException w:name="Note Heading" w:semiHidden="1" w:unhideWhenUsed="1"/>
-    <w:lsdException w:name="Body Text 2" w:semiHidden="1" w:unhideWhenUsed="1"/>
-    <w:lsdException w:name="Body Text 3" w:semiHidden="1" w:unhideWhenUsed="1"/>
-    <w:lsdException w:name="Body Text Indent 2" w:semiHidden="1" w:unhideWhenUsed="1"/>
-    <w:lsdException w:name="Body Text Indent 3" w:semiHidden="1" w:unhideWhenUsed="1"/>
-    <w:lsdException w:name="Block Text" w:semiHidden="1" w:unhideWhenUsed="1"/>
-    <w:lsdException w:name="Hyperlink" w:semiHidden="1" w:unhideWhenUsed="1"/>
-    <w:lsdException w:name="FollowedHyperlink" w:semiHidden="1" w:unhideWhenUsed="1"/>
-    <w:lsdException w:name="Strong" w:uiPriority="22" w:qFormat="1"/>
-    <w:lsdException w:name="Emphasis" w:uiPriority="20" w:qFormat="1"/>
-    <w:lsdException w:name="Document Map" w:semiHidden="1" w:unhideWhenUsed="1"/>
-    <w:lsdException w:name="Plain Text" w:semiHidden="1" w:unhideWhenUsed="1"/>
-    <w:lsdException w:name="E-mail Signature" w:semiHidden="1" w:unhideWhenUsed="1"/>
-    <w:lsdException w:name="HTML Top of Form" w:semiHidden="1" w:unhideWhenUsed="1"/>
-    <w:lsdException w:name="HTML Bottom of Form" w:semiHidden="1" w:unhideWhenUsed="1"/>
-    <w:lsdException w:name="Normal (Web)" w:semiHidden="1" w:unhideWhenUsed="1"/>
-    <w:lsdException w:name="HTML Acronym" w:semiHidden="1" w:unhideWhenUsed="1"/>
-    <w:lsdException w:name="HTML Address" w:semiHidden="1" w:unhideWhenUsed="1"/>
-    <w:lsdException w:name="HTML Cite" w:semiHidden="1" w:unhideWhenUsed="1"/>
-    <w:lsdException w:name="HTML Code" w:semiHidden="1" w:unhideWhenUsed="1"/>
-    <w:lsdException w:name="HTML Definition" w:semiHidden="1" w:unhideWhenUsed="1"/>
-    <w:lsdException w:name="HTML Keyboard" w:semiHidden="1" w:unhideWhenUsed="1"/>
-    <w:lsdException w:name="HTML Preformatted" w:semiHidden="1" w:unhideWhenUsed="1"/>
-    <w:lsdException w:name="HTML Sample" w:semiHidden="1" w:unhideWhenUsed="1"/>
-    <w:lsdException w:name="HTML Typewriter" w:semiHidden="1" w:unhideWhenUsed="1"/>
-    <w:lsdException w:name="HTML Variable" w:semiHidden="1" w:unhideWhenUsed="1"/>
-    <w:lsdException w:name="Normal Table" w:semiHidden="1" w:unhideWhenUsed="1"/>
-    <w:lsdException w:name="annotation subject" w:semiHidden="1" w:unhideWhenUsed="1"/>
-    <w:lsdException w:name="No List" w:semiHidden="1" w:unhideWhenUsed="1"/>
-    <w:lsdException w:name="Outline List 1" w:semiHidden="1" w:unhideWhenUsed="1"/>
-    <w:lsdException w:name="Outline List 2" w:semiHidden="1" w:unhideWhenUsed="1"/>
-    <w:lsdException w:name="Outline List 3" w:semiHidden="1" w:unhideWhenUsed="1"/>
-    <w:lsdException w:name="Table Simple 1" w:semiHidden="1" w:unhideWhenUsed="1"/>
-    <w:lsdException w:name="Table Simple 2" w:semiHidden="1" w:unhideWhenUsed="1"/>
-    <w:lsdException w:name="Table Simple 3" w:semiHidden="1" w:unhideWhenUsed="1"/>
-    <w:lsdException w:name="Table Classic 1" w:semiHidden="1" w:unhideWhenUsed="1"/>
-    <w:lsdException w:name="Table Classic 2" w:semiHidden="1" w:unhideWhenUsed="1"/>
-    <w:lsdException w:name="Table Classic 3" w:semiHidden="1" w:unhideWhenUsed="1"/>
-    <w:lsdException w:name="Table Classic 4" w:semiHidden="1" w:unhideWhenUsed="1"/>
-    <w:lsdException w:name="Table Colorful 1" w:semiHidden="1" w:unhideWhenUsed="1"/>
-    <w:lsdException w:name="Table Colorful 2" w:semiHidden="1" w:unhideWhenUsed="1"/>
-    <w:lsdException w:name="Table Colorful 3" w:semiHidden="1" w:unhideWhenUsed="1"/>
-    <w:lsdException w:name="Table Columns 1" w:semiHidden="1" w:unhideWhenUsed="1"/>
-    <w:lsdException w:name="Table Columns 2" w:semiHidden="1" w:unhideWhenUsed="1"/>
-    <w:lsdException w:name="Table Columns 3" w:semiHidden="1" w:unhideWhenUsed="1"/>
-    <w:lsdException w:name="Table Columns 4" w:semiHidden="1" w:unhideWhenUsed="1"/>
-    <w:lsdException w:name="Table Columns 5" w:semiHidden="1" w:unhideWhenUsed="1"/>
-    <w:lsdException w:name="Table Grid 1" w:semiHidden="1" w:unhideWhenUsed="1"/>
-    <w:lsdException w:name="Table Grid 2" w:semiHidden="1" w:unhideWhenUsed="1"/>
-    <w:lsdException w:name="Table Grid 3" w:semiHidden="1" w:unhideWhenUsed="1"/>
-    <w:lsdException w:name="Table Grid 4" w:semiHidden="1" w:unhideWhenUsed="1"/>
-    <w:lsdException w:name="Table Grid 5" w:semiHidden="1" w:unhideWhenUsed="1"/>
-    <w:lsdException w:name="Table Grid 6" w:semiHidden="1" w:unhideWhenUsed="1"/>
-    <w:lsdException w:name="Table Grid 7" w:semiHidden="1" w:unhideWhenUsed="1"/>
-    <w:lsdException w:name="Table Grid 8" w:semiHidden="1" w:unhideWhenUsed="1"/>
-    <w:lsdException w:name="Table List 1" w:semiHidden="1" w:unhideWhenUsed="1"/>
-    <w:lsdException w:name="Table List 2" w:semiHidden="1" w:unhideWhenUsed="1"/>
-    <w:lsdException w:name="Table List 3" w:semiHidden="1" w:unhideWhenUsed="1"/>
-    <w:lsdException w:name="Table List 4" w:semiHidden="1" w:unhideWhenUsed="1"/>
-    <w:lsdException w:name="Table List 5" w:semiHidden="1" w:unhideWhenUsed="1"/>
-    <w:lsdException w:name="Table List 6" w:semiHidden="1" w:unhideWhenUsed="1"/>
-    <w:lsdException w:name="Table List 7" w:semiHidden="1" w:unhideWhenUsed="1"/>
-    <w:lsdException w:name="Table List 8" w:semiHidden="1" w:unhideWhenUsed="1"/>
-    <w:lsdException w:name="Table 3D effects 1" w:semiHidden="1" w:unhideWhenUsed="1"/>
-    <w:lsdException w:name="Table 3D effects 2" w:semiHidden="1" w:unhideWhenUsed="1"/>
-    <w:lsdException w:name="Table 3D effects 3" w:semiHidden="1" w:unhideWhenUsed="1"/>
-    <w:lsdException w:name="Table Contemporary" w:semiHidden="1" w:unhideWhenUsed="1"/>
-    <w:lsdException w:name="Table Elegant" w:semiHidden="1" w:unhideWhenUsed="1"/>
-    <w:lsdException w:name="Table Professional" w:semiHidden="1" w:unhideWhenUsed="1"/>
-    <w:lsdException w:name="Table Subtle 1" w:semiHidden="1" w:unhideWhenUsed="1"/>
-    <w:lsdException w:name="Table Subtle 2" w:semiHidden="1" w:unhideWhenUsed="1"/>
-    <w:lsdException w:name="Table Web 1" w:semiHidden="1" w:unhideWhenUsed="1"/>
-    <w:lsdException w:name="Table Web 2" w:semiHidden="1" w:unhideWhenUsed="1"/>
-    <w:lsdException w:name="Table Web 3" w:semiHidden="1" w:unhideWhenUsed="1"/>
-    <w:lsdException w:name="Balloon Text" w:semiHidden="1" w:unhideWhenUsed="1"/>
-    <w:lsdException w:name="Table Grid" w:uiPriority="39"/>
-    <w:lsdException w:name="Table Theme" w:semiHidden="1" w:unhideWhenUsed="1"/>
-    <w:lsdException w:name="Placeholder Text" w:semiHidden="1"/>
-    <w:lsdException w:name="No Spacing" w:uiPriority="1" w:qFormat="1"/>
-    <w:lsdException w:name="Light Shading" w:uiPriority="60"/>
-    <w:lsdException w:name="Light List" w:uiPriority="61"/>
-    <w:lsdException w:name="Light Grid" w:uiPriority="62"/>
-    <w:lsdException w:name="Medium Shading 1" w:uiPriority="63"/>
-    <w:lsdException w:name="Medium Shading 2" w:uiPriority="64"/>
-    <w:lsdException w:name="Medium List 1" w:uiPriority="65"/>
-    <w:lsdException w:name="Medium List 2" w:uiPriority="66"/>
-    <w:lsdException w:name="Medium Grid 1" w:uiPriority="67"/>
-    <w:lsdException w:name="Medium Grid 2" w:uiPriority="68"/>
-    <w:lsdException w:name="Medium Grid 3" w:uiPriority="69"/>
-    <w:lsdException w:name="Dark List" w:uiPriority="70"/>
-    <w:lsdException w:name="Colorful Shading" w:uiPriority="71"/>
-    <w:lsdException w:name="Colorful List" w:uiPriority="72"/>
-    <w:lsdException w:name="Colorful Grid" w:uiPriority="73"/>
-    <w:lsdException w:name="Light Shading Accent 1" w:uiPriority="60"/>
-    <w:lsdException w:name="Light List Accent 1" w:uiPriority="61"/>
-    <w:lsdException w:name="Light Grid Accent 1" w:uiPriority="62"/>
-    <w:lsdException w:name="Medium Shading 1 Accent 1" w:uiPriority="63"/>
-    <w:lsdException w:name="Medium Shading 2 Accent 1" w:uiPriority="64"/>
-    <w:lsdException w:name="Medium List 1 Accent 1" w:uiPriority="65"/>
-    <w:lsdException w:name="Revision" w:semiHidden="1"/>
-    <w:lsdException w:name="List Paragraph" w:uiPriority="34" w:qFormat="1"/>
-    <w:lsdException w:name="Quote" w:uiPriority="29" w:qFormat="1"/>
-    <w:lsdException w:name="Intense Quote" w:uiPriority="30" w:qFormat="1"/>
-    <w:lsdException w:name="Medium List 2 Accent 1" w:uiPriority="66"/>
-    <w:lsdException w:name="Medium Grid 1 Accent 1" w:uiPriority="67"/>
-    <w:lsdException w:name="Medium Grid 2 Accent 1" w:uiPriority="68"/>
-    <w:lsdException w:name="Medium Grid 3 Accent 1" w:uiPriority="69"/>
-    <w:lsdException w:name="Dark List Accent 1" w:uiPriority="70"/>
-    <w:lsdException w:name="Colorful Shading Accent 1" w:uiPriority="71"/>
-    <w:lsdException w:name="Colorful List Accent 1" w:uiPriority="72"/>
-    <w:lsdException w:name="Colorful Grid Accent 1" w:uiPriority="73"/>
-    <w:lsdException w:name="Light Shading Accent 2" w:uiPriority="60"/>
-    <w:lsdException w:name="Light List Accent 2" w:uiPriority="61"/>
-    <w:lsdException w:name="Light Grid Accent 2" w:uiPriority="62"/>
-    <w:lsdException w:name="Medium Shading 1 Accent 2" w:uiPriority="63"/>
-    <w:lsdException w:name="Medium Shading 2 Accent 2" w:uiPriority="64"/>
-    <w:lsdException w:name="Medium List 1 Accent 2" w:uiPriority="65"/>
-    <w:lsdException w:name="Medium List 2 Accent 2" w:uiPriority="66"/>
-    <w:lsdException w:name="Medium Grid 1 Accent 2" w:uiPriority="67"/>
-    <w:lsdException w:name="Medium Grid 2 Accent 2" w:uiPriority="68"/>
-    <w:lsdException w:name="Medium Grid 3 Accent 2" w:uiPriority="69"/>
-    <w:lsdException w:name="Dark List Accent 2" w:uiPriority="70"/>
-    <w:lsdException w:name="Colorful Shading Accent 2" w:uiPriority="71"/>
-    <w:lsdException w:name="Colorful List Accent 2" w:uiPriority="72"/>
-    <w:lsdException w:name="Colorful Grid Accent 2" w:uiPriority="73"/>
-    <w:lsdException w:name="Light Shading Accent 3" w:uiPriority="60"/>
-    <w:lsdException w:name="Light List Accent 3" w:uiPriority="61"/>
-    <w:lsdException w:name="Light Grid Accent 3" w:uiPriority="62"/>
-    <w:lsdException w:name="Medium Shading 1 Accent 3" w:uiPriority="63"/>
-    <w:lsdException w:name="Medium Shading 2 Accent 3" w:uiPriority="64"/>
-    <w:lsdException w:name="Medium List 1 Accent 3" w:uiPriority="65"/>
-    <w:lsdException w:name="Medium List 2 Accent 3" w:uiPriority="66"/>
-    <w:lsdException w:name="Medium Grid 1 Accent 3" w:uiPriority="67"/>
-    <w:lsdException w:name="Medium Grid 2 Accent 3" w:uiPriority="68"/>
-    <w:lsdException w:name="Medium Grid 3 Accent 3" w:uiPriority="69"/>
-    <w:lsdException w:name="Dark List Accent 3" w:uiPriority="70"/>
-    <w:lsdException w:name="Colorful Shading Accent 3" w:uiPriority="71"/>
-    <w:lsdException w:name="Colorful List Accent 3" w:uiPriority="72"/>
-    <w:lsdException w:name="Colorful Grid Accent 3" w:uiPriority="73"/>
-    <w:lsdException w:name="Light Shading Accent 4" w:uiPriority="60"/>
-    <w:lsdException w:name="Light List Accent 4" w:uiPriority="61"/>
-    <w:lsdException w:name="Light Grid Accent 4" w:uiPriority="62"/>
-    <w:lsdException w:name="Medium Shading 1 Accent 4" w:uiPriority="63"/>
-    <w:lsdException w:name="Medium Shading 2 Accent 4" w:uiPriority="64"/>
-    <w:lsdException w:name="Medium List 1 Accent 4" w:uiPriority="65"/>
-    <w:lsdException w:name="Medium List 2 Accent 4" w:uiPriority="66"/>
-    <w:lsdException w:name="Medium Grid 1 Accent 4" w:uiPriority="67"/>
-    <w:lsdException w:name="Medium Grid 2 Accent 4" w:uiPriority="68"/>
-    <w:lsdException w:name="Medium Grid 3 Accent 4" w:uiPriority="69"/>
-    <w:lsdException w:name="Dark List Accent 4" w:uiPriority="70"/>
-    <w:lsdException w:name="Colorful Shading Accent 4" w:uiPriority="71"/>
-    <w:lsdException w:name="Colorful List Accent 4" w:uiPriority="72"/>
-    <w:lsdException w:name="Colorful Grid Accent 4" w:uiPriority="73"/>
-    <w:lsdException w:name="Light Shading Accent 5" w:uiPriority="60"/>
-    <w:lsdException w:name="Light List Accent 5" w:uiPriority="61"/>
-    <w:lsdException w:name="Light Grid Accent 5" w:uiPriority="62"/>
-    <w:lsdException w:name="Medium Shading 1 Accent 5" w:uiPriority="63"/>
-    <w:lsdException w:name="Medium Shading 2 Accent 5" w:uiPriority="64"/>
-    <w:lsdException w:name="Medium List 1 Accent 5" w:uiPriority="65"/>
-    <w:lsdException w:name="Medium List 2 Accent 5" w:uiPriority="66"/>
-    <w:lsdException w:name="Medium Grid 1 Accent 5" w:uiPriority="67"/>
-    <w:lsdException w:name="Medium Grid 2 Accent 5" w:uiPriority="68"/>
-    <w:lsdException w:name="Medium Grid 3 Accent 5" w:uiPriority="69"/>
-    <w:lsdException w:name="Dark List Accent 5" w:uiPriority="70"/>
-    <w:lsdException w:name="Colorful Shading Accent 5" w:uiPriority="71"/>
-    <w:lsdException w:name="Colorful List Accent 5" w:uiPriority="72"/>
-    <w:lsdException w:name="Colorful Grid Accent 5" w:uiPriority="73"/>
-    <w:lsdException w:name="Light Shading Accent 6" w:uiPriority="60"/>
-    <w:lsdException w:name="Light List Accent 6" w:uiPriority="61"/>
-    <w:lsdException w:name="Light Grid Accent 6" w:uiPriority="62"/>
-    <w:lsdException w:name="Medium Shading 1 Accent 6" w:uiPriority="63"/>
-    <w:lsdException w:name="Medium Shading 2 Accent 6" w:uiPriority="64"/>
-    <w:lsdException w:name="Medium List 1 Accent 6" w:uiPriority="65"/>
-    <w:lsdException w:name="Medium List 2 Accent 6" w:uiPriority="66"/>
-    <w:lsdException w:name="Medium Grid 1 Accent 6" w:uiPriority="67"/>
-    <w:lsdException w:name="Medium Grid 2 Accent 6" w:uiPriority="68"/>
-    <w:lsdException w:name="Medium Grid 3 Accent 6" w:uiPriority="69"/>
-    <w:lsdException w:name="Dark List Accent 6" w:uiPriority="70"/>
-    <w:lsdException w:name="Colorful Shading Accent 6" w:uiPriority="71"/>
-    <w:lsdException w:name="Colorful List Accent 6" w:uiPriority="72"/>
-    <w:lsdException w:name="Colorful Grid Accent 6" w:uiPriority="73"/>
-    <w:lsdException w:name="Subtle Emphasis" w:uiPriority="19" w:qFormat="1"/>
-    <w:lsdException w:name="Intense Emphasis" w:uiPriority="21" w:qFormat="1"/>
-    <w:lsdException w:name="Subtle Reference" w:uiPriority="31" w:qFormat="1"/>
-    <w:lsdException w:name="Intense Reference" w:uiPriority="32" w:qFormat="1"/>
-    <w:lsdException w:name="Book Title" w:uiPriority="33" w:qFormat="1"/>
-    <w:lsdException w:name="Bibliography" w:semiHidden="1" w:uiPriority="37" w:unhideWhenUsed="1"/>
-    <w:lsdException w:name="TOC Heading" w:semiHidden="1" w:uiPriority="39" w:unhideWhenUsed="1" w:qFormat="1"/>
-    <w:lsdException w:name="Plain Table 1" w:uiPriority="41"/>
-    <w:lsdException w:name="Plain Table 2" w:uiPriority="42"/>
-    <w:lsdException w:name="Plain Table 3" w:uiPriority="43"/>
-    <w:lsdException w:name="Plain Table 4" w:uiPriority="44"/>
-    <w:lsdException w:name="Plain Table 5" w:uiPriority="45"/>
-    <w:lsdException w:name="Grid Table Light" w:uiPriority="40"/>
-    <w:lsdException w:name="Grid Table 1 Light" w:uiPriority="46"/>
-    <w:lsdException w:name="Grid Table 2" w:uiPriority="47"/>
-    <w:lsdException w:name="Grid Table 3" w:uiPriority="48"/>
-    <w:lsdException w:name="Grid Table 4" w:uiPriority="49"/>
-    <w:lsdException w:name="Grid Table 5 Dark" w:uiPriority="50"/>
-    <w:lsdException w:name="Grid Table 6 Colorful" w:uiPriority="51"/>
-    <w:lsdException w:name="Grid Table 7 Colorful" w:uiPriority="52"/>
-    <w:lsdException w:name="Grid Table 1 Light Accent 1" w:uiPriority="46"/>
-    <w:lsdException w:name="Grid Table 2 Accent 1" w:uiPriority="47"/>
-    <w:lsdException w:name="Grid Table 3 Accent 1" w:uiPriority="48"/>
-    <w:lsdException w:name="Grid Table 4 Accent 1" w:uiPriority="49"/>
-    <w:lsdException w:name="Grid Table 5 Dark Accent 1" w:uiPriority="50"/>
-    <w:lsdException w:name="Grid Table 6 Colorful Accent 1" w:uiPriority="51"/>
-    <w:lsdException w:name="Grid Table 7 Colorful Accent 1" w:uiPriority="52"/>
-    <w:lsdException w:name="Grid Table 1 Light Accent 2" w:uiPriority="46"/>
-    <w:lsdException w:name="Grid Table 2 Accent 2" w:uiPriority="47"/>
-    <w:lsdException w:name="Grid Table 3 Accent 2" w:uiPriority="48"/>
-    <w:lsdException w:name="Grid Table 4 Accent 2" w:uiPriority="49"/>
-    <w:lsdException w:name="Grid Table 5 Dark Accent 2" w:uiPriority="50"/>
-    <w:lsdException w:name="Grid Table 6 Colorful Accent 2" w:uiPriority="51"/>
-    <w:lsdException w:name="Grid Table 7 Colorful Accent 2" w:uiPriority="52"/>
-    <w:lsdException w:name="Grid Table 1 Light Accent 3" w:uiPriority="46"/>
-    <w:lsdException w:name="Grid Table 2 Accent 3" w:uiPriority="47"/>
-    <w:lsdException w:name="Grid Table 3 Accent 3" w:uiPriority="48"/>
-    <w:lsdException w:name="Grid Table 4 Accent 3" w:uiPriority="49"/>
-    <w:lsdException w:name="Grid Table 5 Dark Accent 3" w:uiPriority="50"/>
-    <w:lsdException w:name="Grid Table 6 Colorful Accent 3" w:uiPriority="51"/>
-    <w:lsdException w:name="Grid Table 7 Colorful Accent 3" w:uiPriority="52"/>
-    <w:lsdException w:name="Grid Table 1 Light Accent 4" w:uiPriority="46"/>
-    <w:lsdException w:name="Grid Table 2 Accent 4" w:uiPriority="47"/>
-    <w:lsdException w:name="Grid Table 3 Accent 4" w:uiPriority="48"/>
-    <w:lsdException w:name="Grid Table 4 Accent 4" w:uiPriority="49"/>
-    <w:lsdException w:name="Grid Table 5 Dark Accent 4" w:uiPriority="50"/>
-    <w:lsdException w:name="Grid Table 6 Colorful Accent 4" w:uiPriority="51"/>
-    <w:lsdException w:name="Grid Table 7 Colorful Accent 4" w:uiPriority="52"/>
-    <w:lsdException w:name="Grid Table 1 Light Accent 5" w:uiPriority="46"/>
-    <w:lsdException w:name="Grid Table 2 Accent 5" w:uiPriority="47"/>
-    <w:lsdException w:name="Grid Table 3 Accent 5" w:uiPriority="48"/>
-    <w:lsdException w:name="Grid Table 4 Accent 5" w:uiPriority="49"/>
-    <w:lsdException w:name="Grid Table 5 Dark Accent 5" w:uiPriority="50"/>
-    <w:lsdException w:name="Grid Table 6 Colorful Accent 5" w:uiPriority="51"/>
-    <w:lsdException w:name="Grid Table 7 Colorful Accent 5" w:uiPriority="52"/>
-    <w:lsdException w:name="Grid Table 1 Light Accent 6" w:uiPriority="46"/>
-    <w:lsdException w:name="Grid Table 2 Accent 6" w:uiPriority="47"/>
-    <w:lsdException w:name="Grid Table 3 Accent 6" w:uiPriority="48"/>
-    <w:lsdException w:name="Grid Table 4 Accent 6" w:uiPriority="49"/>
-    <w:lsdException w:name="Grid Table 5 Dark Accent 6" w:uiPriority="50"/>
-    <w:lsdException w:name="Grid Table 6 Colorful Accent 6" w:uiPriority="51"/>
-    <w:lsdException w:name="Grid Table 7 Colorful Accent 6" w:uiPriority="52"/>
-    <w:lsdException w:name="List Table 1 Light" w:uiPriority="46"/>
-    <w:lsdException w:name="List Table 2" w:uiPriority="47"/>
-    <w:lsdException w:name="List Table 3" w:uiPriority="48"/>
-    <w:lsdException w:name="List Table 4" w:uiPriority="49"/>
-    <w:lsdException w:name="List Table 5 Dark" w:uiPriority="50"/>
-    <w:lsdException w:name="List Table 6 Colorful" w:uiPriority="51"/>
-    <w:lsdException w:name="List Table 7 Colorful" w:uiPriority="52"/>
-    <w:lsdException w:name="List Table 1 Light Accent 1" w:uiPriority="46"/>
-    <w:lsdException w:name="List Table 2 Accent 1" w:uiPriority="47"/>
-    <w:lsdException w:name="List Table 3 Accent 1" w:uiPriority="48"/>
-    <w:lsdException w:name="List Table 4 Accent 1" w:uiPriority="49"/>
-    <w:lsdException w:name="List Table 5 Dark Accent 1" w:uiPriority="50"/>
-    <w:lsdException w:name="List Table 6 Colorful Accent 1" w:uiPriority="51"/>
-    <w:lsdException w:name="List Table 7 Colorful Accent 1" w:uiPriority="52"/>
-    <w:lsdException w:name="List Table 1 Light Accent 2" w:uiPriority="46"/>
-    <w:lsdException w:name="List Table 2 Accent 2" w:uiPriority="47"/>
-    <w:lsdException w:name="List Table 3 Accent 2" w:uiPriority="48"/>
-    <w:lsdException w:name="List Table 4 Accent 2" w:uiPriority="49"/>
-    <w:lsdException w:name="List Table 5 Dark Accent 2" w:uiPriority="50"/>
-    <w:lsdException w:name="List Table 6 Colorful Accent 2" w:uiPriority="51"/>
-    <w:lsdException w:name="List Table 7 Colorful Accent 2" w:uiPriority="52"/>
-    <w:lsdException w:name="List Table 1 Light Accent 3" w:uiPriority="46"/>
-    <w:lsdException w:name="List Table 2 Accent 3" w:uiPriority="47"/>
-    <w:lsdException w:name="List Table 3 Accent 3" w:uiPriority="48"/>
-    <w:lsdException w:name="List Table 4 Accent 3" w:uiPriority="49"/>
-    <w:lsdException w:name="List Table 5 Dark Accent 3" w:uiPriority="50"/>
-    <w:lsdException w:name="List Table 6 Colorful Accent 3" w:uiPriority="51"/>
-    <w:lsdException w:name="List Table 7 Colorful Accent 3" w:uiPriority="52"/>
-    <w:lsdException w:name="List Table 1 Light Accent 4" w:uiPriority="46"/>
-    <w:lsdException w:name="List Table 2 Accent 4" w:uiPriority="47"/>
-    <w:lsdException w:name="List Table 3 Accent 4" w:uiPriority="48"/>
-    <w:lsdException w:name="List Table 4 Accent 4" w:uiPriority="49"/>
-    <w:lsdException w:name="List Table 5 Dark Accent 4" w:uiPriority="50"/>
-    <w:lsdException w:name="List Table 6 Colorful Accent 4" w:uiPriority="51"/>
-    <w:lsdException w:name="List Table 7 Colorful Accent 4" w:uiPriority="52"/>
-    <w:lsdException w:name="List Table 1 Light Accent 5" w:uiPriority="46"/>
-    <w:lsdException w:name="List Table 2 Accent 5" w:uiPriority="47"/>
-    <w:lsdException w:name="List Table 3 Accent 5" w:uiPriority="48"/>
-    <w:lsdException w:name="List Table 4 Accent 5" w:uiPriority="49"/>
-    <w:lsdException w:name="List Table 5 Dark Accent 5" w:uiPriority="50"/>
-    <w:lsdException w:name="List Table 6 Colorful Accent 5" w:uiPriority="51"/>
-    <w:lsdException w:name="List Table 7 Colorful Accent 5" w:uiPriority="52"/>
-    <w:lsdException w:name="List Table 1 Light Accent 6" w:uiPriority="46"/>
-    <w:lsdException w:name="List Table 2 Accent 6" w:uiPriority="47"/>
-    <w:lsdException w:name="List Table 3 Accent 6" w:uiPriority="48"/>
-    <w:lsdException w:name="List Table 4 Accent 6" w:uiPriority="49"/>
-    <w:lsdException w:name="List Table 5 Dark Accent 6" w:uiPriority="50"/>
-    <w:lsdException w:name="List Table 6 Colorful Accent 6" w:uiPriority="51"/>
-    <w:lsdException w:name="List Table 7 Colorful Accent 6" w:uiPriority="52"/>
-  </w:latentStyles>
-  <w:style w:type="paragraph" w:default="1" w:styleId="Normal">
-    <w:name w:val="Normal"/>
-    <w:qFormat/>
-  </w:style>
-  <w:style w:type="character" w:default="1" w:styleId="DefaultParagraphFont">
-    <w:name w:val="Default Paragraph Font"/>
-    <w:uiPriority w:val="1"/>
-    <w:semiHidden/>
-    <w:unhideWhenUsed/>
-  </w:style>
-  <w:style w:type="table" w:default="1" w:styleId="TableNormal">
-    <w:name w:val="Normal Table"/>
-    <w:uiPriority w:val="99"/>
-    <w:semiHidden/>
-    <w:unhideWhenUsed/>
-    <w:tblPr>
-      <w:tblInd w:w="0" w:type="dxa"/>
-      <w:tblCellMar>
-        <w:top w:w="0" w:type="dxa"/>
-        <w:left w:w="108" w:type="dxa"/>
-        <w:bottom w:w="0" w:type="dxa"/>
-        <w:right w:w="108" w:type="dxa"/>
-      </w:tblCellMar>
-    </w:tblPr>
-  </w:style>
-  <w:style w:type="numbering" w:default="1" w:styleId="NoList">
-    <w:name w:val="No List"/>
-    <w:uiPriority w:val="99"/>
-    <w:semiHidden/>
-    <w:unhideWhenUsed/>
-  </w:style>
-  <w:style w:type="paragraph" w:customStyle="1" w:styleId="2D4C067E8CC74B26BB978F8B025BDAC4">
-    <w:name w:val="2D4C067E8CC74B26BB978F8B025BDAC4"/>
-  </w:style>
-  <w:style w:type="paragraph" w:customStyle="1" w:styleId="8364744BD5D84C3DA5854DDD4AD18314">
-    <w:name w:val="8364744BD5D84C3DA5854DDD4AD18314"/>
-  </w:style>
-  <w:style w:type="paragraph" w:customStyle="1" w:styleId="B9B73A49E9F0487391EABACF309101C4">
-    <w:name w:val="B9B73A49E9F0487391EABACF309101C4"/>
-  </w:style>
-</w:styles>
-</file>
-
-<file path=word/glossary/webSettings.xml><?xml version="1.0" encoding="utf-8"?>
-<w:webSettings xmlns:mc="http://schemas.openxmlformats.org/markup-compatibility/2006" xmlns:r="http://schemas.openxmlformats.org/officeDocument/2006/relationships" xmlns:w="http://schemas.openxmlformats.org/wordprocessingml/2006/main" xmlns:w14="http://schemas.microsoft.com/office/word/2010/wordml" xmlns:w15="http://schemas.microsoft.com/office/word/2012/wordml" mc:Ignorable="w14 w15">
-  <w:optimizeForBrowser/>
-  <w:allowPNG/>
-</w:webSettings>
-</file>
-
 <file path=word/theme/theme1.xml><?xml version="1.0" encoding="utf-8"?>
 <a:theme xmlns:a="http://schemas.openxmlformats.org/drawingml/2006/main" name="Office Theme">
   <a:themeElements>
@@ -6803,6 +6501,141 @@
 </file>
 
 <file path=customXml/item1.xml><?xml version="1.0" encoding="utf-8"?>
+<p:properties xmlns:p="http://schemas.microsoft.com/office/2006/metadata/properties" xmlns:xsi="http://www.w3.org/2001/XMLSchema-instance" xmlns:pc="http://schemas.microsoft.com/office/infopath/2007/PartnerControls">
+  <documentManagement>
+    <APDescription xmlns="4873beb7-5857-4685-be1f-d57550cc96cc" xsi:nil="true"/>
+    <AssetExpire xmlns="4873beb7-5857-4685-be1f-d57550cc96cc">2029-01-01T08:00:00+00:00</AssetExpire>
+    <CampaignTagsTaxHTField0 xmlns="4873beb7-5857-4685-be1f-d57550cc96cc">
+      <Terms xmlns="http://schemas.microsoft.com/office/infopath/2007/PartnerControls"/>
+    </CampaignTagsTaxHTField0>
+    <IntlLangReviewDate xmlns="4873beb7-5857-4685-be1f-d57550cc96cc" xsi:nil="true"/>
+    <TPFriendlyName xmlns="4873beb7-5857-4685-be1f-d57550cc96cc" xsi:nil="true"/>
+    <IntlLangReview xmlns="4873beb7-5857-4685-be1f-d57550cc96cc">false</IntlLangReview>
+    <LocLastLocAttemptVersionLookup xmlns="4873beb7-5857-4685-be1f-d57550cc96cc">856581</LocLastLocAttemptVersionLookup>
+    <PolicheckWords xmlns="4873beb7-5857-4685-be1f-d57550cc96cc" xsi:nil="true"/>
+    <SubmitterId xmlns="4873beb7-5857-4685-be1f-d57550cc96cc" xsi:nil="true"/>
+    <AcquiredFrom xmlns="4873beb7-5857-4685-be1f-d57550cc96cc">Internal MS</AcquiredFrom>
+    <EditorialStatus xmlns="4873beb7-5857-4685-be1f-d57550cc96cc">Complete</EditorialStatus>
+    <Markets xmlns="4873beb7-5857-4685-be1f-d57550cc96cc"/>
+    <OriginAsset xmlns="4873beb7-5857-4685-be1f-d57550cc96cc" xsi:nil="true"/>
+    <AssetStart xmlns="4873beb7-5857-4685-be1f-d57550cc96cc">2012-09-19T07:42:00+00:00</AssetStart>
+    <FriendlyTitle xmlns="4873beb7-5857-4685-be1f-d57550cc96cc" xsi:nil="true"/>
+    <MarketSpecific xmlns="4873beb7-5857-4685-be1f-d57550cc96cc">false</MarketSpecific>
+    <TPNamespace xmlns="4873beb7-5857-4685-be1f-d57550cc96cc" xsi:nil="true"/>
+    <PublishStatusLookup xmlns="4873beb7-5857-4685-be1f-d57550cc96cc">
+      <Value>1622610</Value>
+    </PublishStatusLookup>
+    <APAuthor xmlns="4873beb7-5857-4685-be1f-d57550cc96cc">
+      <UserInfo>
+        <DisplayName>REDMOND\v-aptall</DisplayName>
+        <AccountId>2566</AccountId>
+        <AccountType/>
+      </UserInfo>
+    </APAuthor>
+    <TPCommandLine xmlns="4873beb7-5857-4685-be1f-d57550cc96cc" xsi:nil="true"/>
+    <IntlLangReviewer xmlns="4873beb7-5857-4685-be1f-d57550cc96cc" xsi:nil="true"/>
+    <OpenTemplate xmlns="4873beb7-5857-4685-be1f-d57550cc96cc">true</OpenTemplate>
+    <CSXSubmissionDate xmlns="4873beb7-5857-4685-be1f-d57550cc96cc" xsi:nil="true"/>
+    <TaxCatchAll xmlns="4873beb7-5857-4685-be1f-d57550cc96cc"/>
+    <Manager xmlns="4873beb7-5857-4685-be1f-d57550cc96cc" xsi:nil="true"/>
+    <NumericId xmlns="4873beb7-5857-4685-be1f-d57550cc96cc" xsi:nil="true"/>
+    <ParentAssetId xmlns="4873beb7-5857-4685-be1f-d57550cc96cc" xsi:nil="true"/>
+    <OriginalSourceMarket xmlns="4873beb7-5857-4685-be1f-d57550cc96cc" xsi:nil="true"/>
+    <ApprovalStatus xmlns="4873beb7-5857-4685-be1f-d57550cc96cc">InProgress</ApprovalStatus>
+    <TPComponent xmlns="4873beb7-5857-4685-be1f-d57550cc96cc" xsi:nil="true"/>
+    <EditorialTags xmlns="4873beb7-5857-4685-be1f-d57550cc96cc" xsi:nil="true"/>
+    <TPExecutable xmlns="4873beb7-5857-4685-be1f-d57550cc96cc" xsi:nil="true"/>
+    <TPLaunchHelpLink xmlns="4873beb7-5857-4685-be1f-d57550cc96cc" xsi:nil="true"/>
+    <LocComments xmlns="4873beb7-5857-4685-be1f-d57550cc96cc" xsi:nil="true"/>
+    <LocRecommendedHandoff xmlns="4873beb7-5857-4685-be1f-d57550cc96cc" xsi:nil="true"/>
+    <SourceTitle xmlns="4873beb7-5857-4685-be1f-d57550cc96cc" xsi:nil="true"/>
+    <CSXUpdate xmlns="4873beb7-5857-4685-be1f-d57550cc96cc">false</CSXUpdate>
+    <IntlLocPriority xmlns="4873beb7-5857-4685-be1f-d57550cc96cc" xsi:nil="true"/>
+    <UAProjectedTotalWords xmlns="4873beb7-5857-4685-be1f-d57550cc96cc" xsi:nil="true"/>
+    <AssetType xmlns="4873beb7-5857-4685-be1f-d57550cc96cc">TP</AssetType>
+    <MachineTranslated xmlns="4873beb7-5857-4685-be1f-d57550cc96cc">false</MachineTranslated>
+    <OutputCachingOn xmlns="4873beb7-5857-4685-be1f-d57550cc96cc">false</OutputCachingOn>
+    <TemplateStatus xmlns="4873beb7-5857-4685-be1f-d57550cc96cc">Complete</TemplateStatus>
+    <IsSearchable xmlns="4873beb7-5857-4685-be1f-d57550cc96cc">true</IsSearchable>
+    <ContentItem xmlns="4873beb7-5857-4685-be1f-d57550cc96cc" xsi:nil="true"/>
+    <HandoffToMSDN xmlns="4873beb7-5857-4685-be1f-d57550cc96cc" xsi:nil="true"/>
+    <ShowIn xmlns="4873beb7-5857-4685-be1f-d57550cc96cc">Show everywhere</ShowIn>
+    <ThumbnailAssetId xmlns="4873beb7-5857-4685-be1f-d57550cc96cc" xsi:nil="true"/>
+    <UALocComments xmlns="4873beb7-5857-4685-be1f-d57550cc96cc" xsi:nil="true"/>
+    <UALocRecommendation xmlns="4873beb7-5857-4685-be1f-d57550cc96cc">Localize</UALocRecommendation>
+    <LastModifiedDateTime xmlns="4873beb7-5857-4685-be1f-d57550cc96cc" xsi:nil="true"/>
+    <LegacyData xmlns="4873beb7-5857-4685-be1f-d57550cc96cc" xsi:nil="true"/>
+    <LocManualTestRequired xmlns="4873beb7-5857-4685-be1f-d57550cc96cc">false</LocManualTestRequired>
+    <LocMarketGroupTiers2 xmlns="4873beb7-5857-4685-be1f-d57550cc96cc" xsi:nil="true"/>
+    <ClipArtFilename xmlns="4873beb7-5857-4685-be1f-d57550cc96cc" xsi:nil="true"/>
+    <TPApplication xmlns="4873beb7-5857-4685-be1f-d57550cc96cc" xsi:nil="true"/>
+    <CSXHash xmlns="4873beb7-5857-4685-be1f-d57550cc96cc" xsi:nil="true"/>
+    <DirectSourceMarket xmlns="4873beb7-5857-4685-be1f-d57550cc96cc" xsi:nil="true"/>
+    <PrimaryImageGen xmlns="4873beb7-5857-4685-be1f-d57550cc96cc">true</PrimaryImageGen>
+    <PlannedPubDate xmlns="4873beb7-5857-4685-be1f-d57550cc96cc" xsi:nil="true"/>
+    <CSXSubmissionMarket xmlns="4873beb7-5857-4685-be1f-d57550cc96cc" xsi:nil="true"/>
+    <Downloads xmlns="4873beb7-5857-4685-be1f-d57550cc96cc">0</Downloads>
+    <ArtSampleDocs xmlns="4873beb7-5857-4685-be1f-d57550cc96cc" xsi:nil="true"/>
+    <TrustLevel xmlns="4873beb7-5857-4685-be1f-d57550cc96cc">1 Microsoft Managed Content</TrustLevel>
+    <BlockPublish xmlns="4873beb7-5857-4685-be1f-d57550cc96cc">false</BlockPublish>
+    <TPLaunchHelpLinkType xmlns="4873beb7-5857-4685-be1f-d57550cc96cc">Template</TPLaunchHelpLinkType>
+    <LocalizationTagsTaxHTField0 xmlns="4873beb7-5857-4685-be1f-d57550cc96cc">
+      <Terms xmlns="http://schemas.microsoft.com/office/infopath/2007/PartnerControls"/>
+    </LocalizationTagsTaxHTField0>
+    <BusinessGroup xmlns="4873beb7-5857-4685-be1f-d57550cc96cc" xsi:nil="true"/>
+    <Providers xmlns="4873beb7-5857-4685-be1f-d57550cc96cc" xsi:nil="true"/>
+    <TemplateTemplateType xmlns="4873beb7-5857-4685-be1f-d57550cc96cc">Word Document Template</TemplateTemplateType>
+    <TimesCloned xmlns="4873beb7-5857-4685-be1f-d57550cc96cc" xsi:nil="true"/>
+    <TPAppVersion xmlns="4873beb7-5857-4685-be1f-d57550cc96cc" xsi:nil="true"/>
+    <VoteCount xmlns="4873beb7-5857-4685-be1f-d57550cc96cc" xsi:nil="true"/>
+    <AverageRating xmlns="4873beb7-5857-4685-be1f-d57550cc96cc" xsi:nil="true"/>
+    <FeatureTagsTaxHTField0 xmlns="4873beb7-5857-4685-be1f-d57550cc96cc">
+      <Terms xmlns="http://schemas.microsoft.com/office/infopath/2007/PartnerControls"/>
+    </FeatureTagsTaxHTField0>
+    <Provider xmlns="4873beb7-5857-4685-be1f-d57550cc96cc" xsi:nil="true"/>
+    <UACurrentWords xmlns="4873beb7-5857-4685-be1f-d57550cc96cc" xsi:nil="true"/>
+    <AssetId xmlns="4873beb7-5857-4685-be1f-d57550cc96cc">TP103457714</AssetId>
+    <TPClientViewer xmlns="4873beb7-5857-4685-be1f-d57550cc96cc" xsi:nil="true"/>
+    <DSATActionTaken xmlns="4873beb7-5857-4685-be1f-d57550cc96cc" xsi:nil="true"/>
+    <APEditor xmlns="4873beb7-5857-4685-be1f-d57550cc96cc">
+      <UserInfo>
+        <DisplayName/>
+        <AccountId xsi:nil="true"/>
+        <AccountType/>
+      </UserInfo>
+    </APEditor>
+    <TPInstallLocation xmlns="4873beb7-5857-4685-be1f-d57550cc96cc" xsi:nil="true"/>
+    <OOCacheId xmlns="4873beb7-5857-4685-be1f-d57550cc96cc" xsi:nil="true"/>
+    <IsDeleted xmlns="4873beb7-5857-4685-be1f-d57550cc96cc">false</IsDeleted>
+    <PublishTargets xmlns="4873beb7-5857-4685-be1f-d57550cc96cc">OfficeOnlineVNext</PublishTargets>
+    <ApprovalLog xmlns="4873beb7-5857-4685-be1f-d57550cc96cc" xsi:nil="true"/>
+    <BugNumber xmlns="4873beb7-5857-4685-be1f-d57550cc96cc" xsi:nil="true"/>
+    <CrawlForDependencies xmlns="4873beb7-5857-4685-be1f-d57550cc96cc">false</CrawlForDependencies>
+    <InternalTagsTaxHTField0 xmlns="4873beb7-5857-4685-be1f-d57550cc96cc">
+      <Terms xmlns="http://schemas.microsoft.com/office/infopath/2007/PartnerControls"/>
+    </InternalTagsTaxHTField0>
+    <LastHandOff xmlns="4873beb7-5857-4685-be1f-d57550cc96cc" xsi:nil="true"/>
+    <Milestone xmlns="4873beb7-5857-4685-be1f-d57550cc96cc" xsi:nil="true"/>
+    <OriginalRelease xmlns="4873beb7-5857-4685-be1f-d57550cc96cc">15</OriginalRelease>
+    <RecommendationsModifier xmlns="4873beb7-5857-4685-be1f-d57550cc96cc" xsi:nil="true"/>
+    <ScenarioTagsTaxHTField0 xmlns="4873beb7-5857-4685-be1f-d57550cc96cc">
+      <Terms xmlns="http://schemas.microsoft.com/office/infopath/2007/PartnerControls"/>
+    </ScenarioTagsTaxHTField0>
+    <UANotes xmlns="4873beb7-5857-4685-be1f-d57550cc96cc" xsi:nil="true"/>
+  </documentManagement>
+</p:properties>
+</file>
+
+<file path=customXml/item2.xml><?xml version="1.0" encoding="utf-8"?>
+<?mso-contentType ?>
+<FormTemplates xmlns="http://schemas.microsoft.com/sharepoint/v3/contenttype/forms">
+  <Display>DocumentLibraryForm</Display>
+  <Edit>AssetEditForm</Edit>
+  <New>DocumentLibraryForm</New>
+</FormTemplates>
+</file>
+
+<file path=customXml/item3.xml><?xml version="1.0" encoding="utf-8"?>
 <ct:contentTypeSchema xmlns:ct="http://schemas.microsoft.com/office/2006/metadata/contentType" xmlns:ma="http://schemas.microsoft.com/office/2006/metadata/properties/metaAttributes" ct:_="" ma:_="" ma:contentTypeName="TemplateFile" ma:contentTypeID="0x0101006EDDDB5EE6D98C44930B742096920B300400F5B6D36B3EF94B4E9A635CDF2A18F5B8" ma:contentTypeVersion="72" ma:contentTypeDescription="Create a new document." ma:contentTypeScope="" ma:versionID="a23e56308344d904b51738559c3d67c9">
   <xsd:schema xmlns:xsd="http://www.w3.org/2001/XMLSchema" xmlns:xs="http://www.w3.org/2001/XMLSchema" xmlns:p="http://schemas.microsoft.com/office/2006/metadata/properties" xmlns:ns2="4873beb7-5857-4685-be1f-d57550cc96cc" targetNamespace="http://schemas.microsoft.com/office/2006/metadata/properties" ma:root="true" ma:fieldsID="cd0908cc4600e77bf5da051303e00c8d" ns2:_="">
     <xsd:import namespace="4873beb7-5857-4685-be1f-d57550cc96cc"/>
@@ -7842,142 +7675,25 @@
 </ct:contentTypeSchema>
 </file>
 
-<file path=customXml/item2.xml><?xml version="1.0" encoding="utf-8"?>
-<?mso-contentType ?>
-<FormTemplates xmlns="http://schemas.microsoft.com/sharepoint/v3/contenttype/forms">
-  <Display>DocumentLibraryForm</Display>
-  <Edit>AssetEditForm</Edit>
-  <New>DocumentLibraryForm</New>
-</FormTemplates>
+<file path=customXml/itemProps1.xml><?xml version="1.0" encoding="utf-8"?>
+<ds:datastoreItem xmlns:ds="http://schemas.openxmlformats.org/officeDocument/2006/customXml" ds:itemID="{63671810-3EF7-4C8E-BCBA-248ABE2BAB39}">
+  <ds:schemaRefs>
+    <ds:schemaRef ds:uri="http://schemas.microsoft.com/office/2006/metadata/properties"/>
+    <ds:schemaRef ds:uri="http://schemas.microsoft.com/office/infopath/2007/PartnerControls"/>
+    <ds:schemaRef ds:uri="4873beb7-5857-4685-be1f-d57550cc96cc"/>
+  </ds:schemaRefs>
+</ds:datastoreItem>
 </file>
 
-<file path=customXml/item3.xml><?xml version="1.0" encoding="utf-8"?>
-<p:properties xmlns:p="http://schemas.microsoft.com/office/2006/metadata/properties" xmlns:xsi="http://www.w3.org/2001/XMLSchema-instance" xmlns:pc="http://schemas.microsoft.com/office/infopath/2007/PartnerControls">
-  <documentManagement>
-    <APDescription xmlns="4873beb7-5857-4685-be1f-d57550cc96cc" xsi:nil="true"/>
-    <AssetExpire xmlns="4873beb7-5857-4685-be1f-d57550cc96cc">2029-01-01T08:00:00+00:00</AssetExpire>
-    <CampaignTagsTaxHTField0 xmlns="4873beb7-5857-4685-be1f-d57550cc96cc">
-      <Terms xmlns="http://schemas.microsoft.com/office/infopath/2007/PartnerControls"/>
-    </CampaignTagsTaxHTField0>
-    <IntlLangReviewDate xmlns="4873beb7-5857-4685-be1f-d57550cc96cc" xsi:nil="true"/>
-    <TPFriendlyName xmlns="4873beb7-5857-4685-be1f-d57550cc96cc" xsi:nil="true"/>
-    <IntlLangReview xmlns="4873beb7-5857-4685-be1f-d57550cc96cc">false</IntlLangReview>
-    <LocLastLocAttemptVersionLookup xmlns="4873beb7-5857-4685-be1f-d57550cc96cc">856581</LocLastLocAttemptVersionLookup>
-    <PolicheckWords xmlns="4873beb7-5857-4685-be1f-d57550cc96cc" xsi:nil="true"/>
-    <SubmitterId xmlns="4873beb7-5857-4685-be1f-d57550cc96cc" xsi:nil="true"/>
-    <AcquiredFrom xmlns="4873beb7-5857-4685-be1f-d57550cc96cc">Internal MS</AcquiredFrom>
-    <EditorialStatus xmlns="4873beb7-5857-4685-be1f-d57550cc96cc">Complete</EditorialStatus>
-    <Markets xmlns="4873beb7-5857-4685-be1f-d57550cc96cc"/>
-    <OriginAsset xmlns="4873beb7-5857-4685-be1f-d57550cc96cc" xsi:nil="true"/>
-    <AssetStart xmlns="4873beb7-5857-4685-be1f-d57550cc96cc">2012-09-19T07:42:00+00:00</AssetStart>
-    <FriendlyTitle xmlns="4873beb7-5857-4685-be1f-d57550cc96cc" xsi:nil="true"/>
-    <MarketSpecific xmlns="4873beb7-5857-4685-be1f-d57550cc96cc">false</MarketSpecific>
-    <TPNamespace xmlns="4873beb7-5857-4685-be1f-d57550cc96cc" xsi:nil="true"/>
-    <PublishStatusLookup xmlns="4873beb7-5857-4685-be1f-d57550cc96cc">
-      <Value>1622610</Value>
-    </PublishStatusLookup>
-    <APAuthor xmlns="4873beb7-5857-4685-be1f-d57550cc96cc">
-      <UserInfo>
-        <DisplayName>REDMOND\v-aptall</DisplayName>
-        <AccountId>2566</AccountId>
-        <AccountType/>
-      </UserInfo>
-    </APAuthor>
-    <TPCommandLine xmlns="4873beb7-5857-4685-be1f-d57550cc96cc" xsi:nil="true"/>
-    <IntlLangReviewer xmlns="4873beb7-5857-4685-be1f-d57550cc96cc" xsi:nil="true"/>
-    <OpenTemplate xmlns="4873beb7-5857-4685-be1f-d57550cc96cc">true</OpenTemplate>
-    <CSXSubmissionDate xmlns="4873beb7-5857-4685-be1f-d57550cc96cc" xsi:nil="true"/>
-    <TaxCatchAll xmlns="4873beb7-5857-4685-be1f-d57550cc96cc"/>
-    <Manager xmlns="4873beb7-5857-4685-be1f-d57550cc96cc" xsi:nil="true"/>
-    <NumericId xmlns="4873beb7-5857-4685-be1f-d57550cc96cc" xsi:nil="true"/>
-    <ParentAssetId xmlns="4873beb7-5857-4685-be1f-d57550cc96cc" xsi:nil="true"/>
-    <OriginalSourceMarket xmlns="4873beb7-5857-4685-be1f-d57550cc96cc" xsi:nil="true"/>
-    <ApprovalStatus xmlns="4873beb7-5857-4685-be1f-d57550cc96cc">InProgress</ApprovalStatus>
-    <TPComponent xmlns="4873beb7-5857-4685-be1f-d57550cc96cc" xsi:nil="true"/>
-    <EditorialTags xmlns="4873beb7-5857-4685-be1f-d57550cc96cc" xsi:nil="true"/>
-    <TPExecutable xmlns="4873beb7-5857-4685-be1f-d57550cc96cc" xsi:nil="true"/>
-    <TPLaunchHelpLink xmlns="4873beb7-5857-4685-be1f-d57550cc96cc" xsi:nil="true"/>
-    <LocComments xmlns="4873beb7-5857-4685-be1f-d57550cc96cc" xsi:nil="true"/>
-    <LocRecommendedHandoff xmlns="4873beb7-5857-4685-be1f-d57550cc96cc" xsi:nil="true"/>
-    <SourceTitle xmlns="4873beb7-5857-4685-be1f-d57550cc96cc" xsi:nil="true"/>
-    <CSXUpdate xmlns="4873beb7-5857-4685-be1f-d57550cc96cc">false</CSXUpdate>
-    <IntlLocPriority xmlns="4873beb7-5857-4685-be1f-d57550cc96cc" xsi:nil="true"/>
-    <UAProjectedTotalWords xmlns="4873beb7-5857-4685-be1f-d57550cc96cc" xsi:nil="true"/>
-    <AssetType xmlns="4873beb7-5857-4685-be1f-d57550cc96cc">TP</AssetType>
-    <MachineTranslated xmlns="4873beb7-5857-4685-be1f-d57550cc96cc">false</MachineTranslated>
-    <OutputCachingOn xmlns="4873beb7-5857-4685-be1f-d57550cc96cc">false</OutputCachingOn>
-    <TemplateStatus xmlns="4873beb7-5857-4685-be1f-d57550cc96cc">Complete</TemplateStatus>
-    <IsSearchable xmlns="4873beb7-5857-4685-be1f-d57550cc96cc">true</IsSearchable>
-    <ContentItem xmlns="4873beb7-5857-4685-be1f-d57550cc96cc" xsi:nil="true"/>
-    <HandoffToMSDN xmlns="4873beb7-5857-4685-be1f-d57550cc96cc" xsi:nil="true"/>
-    <ShowIn xmlns="4873beb7-5857-4685-be1f-d57550cc96cc">Show everywhere</ShowIn>
-    <ThumbnailAssetId xmlns="4873beb7-5857-4685-be1f-d57550cc96cc" xsi:nil="true"/>
-    <UALocComments xmlns="4873beb7-5857-4685-be1f-d57550cc96cc" xsi:nil="true"/>
-    <UALocRecommendation xmlns="4873beb7-5857-4685-be1f-d57550cc96cc">Localize</UALocRecommendation>
-    <LastModifiedDateTime xmlns="4873beb7-5857-4685-be1f-d57550cc96cc" xsi:nil="true"/>
-    <LegacyData xmlns="4873beb7-5857-4685-be1f-d57550cc96cc" xsi:nil="true"/>
-    <LocManualTestRequired xmlns="4873beb7-5857-4685-be1f-d57550cc96cc">false</LocManualTestRequired>
-    <LocMarketGroupTiers2 xmlns="4873beb7-5857-4685-be1f-d57550cc96cc" xsi:nil="true"/>
-    <ClipArtFilename xmlns="4873beb7-5857-4685-be1f-d57550cc96cc" xsi:nil="true"/>
-    <TPApplication xmlns="4873beb7-5857-4685-be1f-d57550cc96cc" xsi:nil="true"/>
-    <CSXHash xmlns="4873beb7-5857-4685-be1f-d57550cc96cc" xsi:nil="true"/>
-    <DirectSourceMarket xmlns="4873beb7-5857-4685-be1f-d57550cc96cc" xsi:nil="true"/>
-    <PrimaryImageGen xmlns="4873beb7-5857-4685-be1f-d57550cc96cc">true</PrimaryImageGen>
-    <PlannedPubDate xmlns="4873beb7-5857-4685-be1f-d57550cc96cc" xsi:nil="true"/>
-    <CSXSubmissionMarket xmlns="4873beb7-5857-4685-be1f-d57550cc96cc" xsi:nil="true"/>
-    <Downloads xmlns="4873beb7-5857-4685-be1f-d57550cc96cc">0</Downloads>
-    <ArtSampleDocs xmlns="4873beb7-5857-4685-be1f-d57550cc96cc" xsi:nil="true"/>
-    <TrustLevel xmlns="4873beb7-5857-4685-be1f-d57550cc96cc">1 Microsoft Managed Content</TrustLevel>
-    <BlockPublish xmlns="4873beb7-5857-4685-be1f-d57550cc96cc">false</BlockPublish>
-    <TPLaunchHelpLinkType xmlns="4873beb7-5857-4685-be1f-d57550cc96cc">Template</TPLaunchHelpLinkType>
-    <LocalizationTagsTaxHTField0 xmlns="4873beb7-5857-4685-be1f-d57550cc96cc">
-      <Terms xmlns="http://schemas.microsoft.com/office/infopath/2007/PartnerControls"/>
-    </LocalizationTagsTaxHTField0>
-    <BusinessGroup xmlns="4873beb7-5857-4685-be1f-d57550cc96cc" xsi:nil="true"/>
-    <Providers xmlns="4873beb7-5857-4685-be1f-d57550cc96cc" xsi:nil="true"/>
-    <TemplateTemplateType xmlns="4873beb7-5857-4685-be1f-d57550cc96cc">Word Document Template</TemplateTemplateType>
-    <TimesCloned xmlns="4873beb7-5857-4685-be1f-d57550cc96cc" xsi:nil="true"/>
-    <TPAppVersion xmlns="4873beb7-5857-4685-be1f-d57550cc96cc" xsi:nil="true"/>
-    <VoteCount xmlns="4873beb7-5857-4685-be1f-d57550cc96cc" xsi:nil="true"/>
-    <AverageRating xmlns="4873beb7-5857-4685-be1f-d57550cc96cc" xsi:nil="true"/>
-    <FeatureTagsTaxHTField0 xmlns="4873beb7-5857-4685-be1f-d57550cc96cc">
-      <Terms xmlns="http://schemas.microsoft.com/office/infopath/2007/PartnerControls"/>
-    </FeatureTagsTaxHTField0>
-    <Provider xmlns="4873beb7-5857-4685-be1f-d57550cc96cc" xsi:nil="true"/>
-    <UACurrentWords xmlns="4873beb7-5857-4685-be1f-d57550cc96cc" xsi:nil="true"/>
-    <AssetId xmlns="4873beb7-5857-4685-be1f-d57550cc96cc">TP103457714</AssetId>
-    <TPClientViewer xmlns="4873beb7-5857-4685-be1f-d57550cc96cc" xsi:nil="true"/>
-    <DSATActionTaken xmlns="4873beb7-5857-4685-be1f-d57550cc96cc" xsi:nil="true"/>
-    <APEditor xmlns="4873beb7-5857-4685-be1f-d57550cc96cc">
-      <UserInfo>
-        <DisplayName/>
-        <AccountId xsi:nil="true"/>
-        <AccountType/>
-      </UserInfo>
-    </APEditor>
-    <TPInstallLocation xmlns="4873beb7-5857-4685-be1f-d57550cc96cc" xsi:nil="true"/>
-    <OOCacheId xmlns="4873beb7-5857-4685-be1f-d57550cc96cc" xsi:nil="true"/>
-    <IsDeleted xmlns="4873beb7-5857-4685-be1f-d57550cc96cc">false</IsDeleted>
-    <PublishTargets xmlns="4873beb7-5857-4685-be1f-d57550cc96cc">OfficeOnlineVNext</PublishTargets>
-    <ApprovalLog xmlns="4873beb7-5857-4685-be1f-d57550cc96cc" xsi:nil="true"/>
-    <BugNumber xmlns="4873beb7-5857-4685-be1f-d57550cc96cc" xsi:nil="true"/>
-    <CrawlForDependencies xmlns="4873beb7-5857-4685-be1f-d57550cc96cc">false</CrawlForDependencies>
-    <InternalTagsTaxHTField0 xmlns="4873beb7-5857-4685-be1f-d57550cc96cc">
-      <Terms xmlns="http://schemas.microsoft.com/office/infopath/2007/PartnerControls"/>
-    </InternalTagsTaxHTField0>
-    <LastHandOff xmlns="4873beb7-5857-4685-be1f-d57550cc96cc" xsi:nil="true"/>
-    <Milestone xmlns="4873beb7-5857-4685-be1f-d57550cc96cc" xsi:nil="true"/>
-    <OriginalRelease xmlns="4873beb7-5857-4685-be1f-d57550cc96cc">15</OriginalRelease>
-    <RecommendationsModifier xmlns="4873beb7-5857-4685-be1f-d57550cc96cc" xsi:nil="true"/>
-    <ScenarioTagsTaxHTField0 xmlns="4873beb7-5857-4685-be1f-d57550cc96cc">
-      <Terms xmlns="http://schemas.microsoft.com/office/infopath/2007/PartnerControls"/>
-    </ScenarioTagsTaxHTField0>
-    <UANotes xmlns="4873beb7-5857-4685-be1f-d57550cc96cc" xsi:nil="true"/>
-  </documentManagement>
-</p:properties>
+<file path=customXml/itemProps2.xml><?xml version="1.0" encoding="utf-8"?>
+<ds:datastoreItem xmlns:ds="http://schemas.openxmlformats.org/officeDocument/2006/customXml" ds:itemID="{499EA1EC-B023-4266-9865-E1EDA122A8C9}">
+  <ds:schemaRefs>
+    <ds:schemaRef ds:uri="http://schemas.microsoft.com/sharepoint/v3/contenttype/forms"/>
+  </ds:schemaRefs>
+</ds:datastoreItem>
 </file>
 
-<file path=customXml/itemProps1.xml><?xml version="1.0" encoding="utf-8"?>
+<file path=customXml/itemProps3.xml><?xml version="1.0" encoding="utf-8"?>
 <ds:datastoreItem xmlns:ds="http://schemas.openxmlformats.org/officeDocument/2006/customXml" ds:itemID="{9332E30D-EFB4-40E8-AB8F-C2E02C2E75EB}">
   <ds:schemaRefs>
     <ds:schemaRef ds:uri="http://schemas.microsoft.com/office/2006/metadata/contentType"/>
@@ -7993,22 +7709,4 @@
     <ds:schemaRef ds:uri="http://schemas.microsoft.com/internal/obd"/>
   </ds:schemaRefs>
 </ds:datastoreItem>
-</file>
-
-<file path=customXml/itemProps2.xml><?xml version="1.0" encoding="utf-8"?>
-<ds:datastoreItem xmlns:ds="http://schemas.openxmlformats.org/officeDocument/2006/customXml" ds:itemID="{499EA1EC-B023-4266-9865-E1EDA122A8C9}">
-  <ds:schemaRefs>
-    <ds:schemaRef ds:uri="http://schemas.microsoft.com/sharepoint/v3/contenttype/forms"/>
-  </ds:schemaRefs>
-</ds:datastoreItem>
-</file>
-
-<file path=customXml/itemProps3.xml><?xml version="1.0" encoding="utf-8"?>
-<ds:datastoreItem xmlns:ds="http://schemas.openxmlformats.org/officeDocument/2006/customXml" ds:itemID="{63671810-3EF7-4C8E-BCBA-248ABE2BAB39}">
-  <ds:schemaRefs>
-    <ds:schemaRef ds:uri="http://schemas.microsoft.com/office/2006/metadata/properties"/>
-    <ds:schemaRef ds:uri="http://schemas.microsoft.com/office/infopath/2007/PartnerControls"/>
-    <ds:schemaRef ds:uri="4873beb7-5857-4685-be1f-d57550cc96cc"/>
-  </ds:schemaRefs>
-</ds:datastoreItem>
 </file>
</xml_diff>